<commit_message>
Updated soil incubation protocol
</commit_message>
<xml_diff>
--- a/air/incubations/Soil_incubation_and_CO2_measurement_with_LICOR.docx
+++ b/air/incubations/Soil_incubation_and_CO2_measurement_with_LICOR.docx
@@ -281,9 +281,7 @@
           <w:szCs w:val="22"/>
         </w:rPr>
       </w:pPr>
-    </w:p>
-    <w:p>
-      <w:pPr>
+      <w:r>
         <w:rPr>
           <w:rFonts w:ascii="Arial" w:hAnsi="Arial" w:cs="Arial"/>
           <w:b/>
@@ -291,39 +289,8 @@
           <w:sz w:val="22"/>
           <w:szCs w:val="22"/>
         </w:rPr>
-      </w:pPr>
-      <w:r>
-        <w:rPr>
-          <w:rFonts w:ascii="Arial" w:hAnsi="Arial" w:cs="Arial"/>
-          <w:b/>
-          <w:bCs/>
-          <w:sz w:val="22"/>
-          <w:szCs w:val="22"/>
-        </w:rPr>
-        <w:t xml:space="preserve">Flush with synthetic air (CO2 free) for soil samples with big </w:t>
-      </w:r>
-      <w:proofErr w:type="gramStart"/>
-      <w:r>
-        <w:rPr>
-          <w:rFonts w:ascii="Arial" w:hAnsi="Arial" w:cs="Arial"/>
-          <w:b/>
-          <w:bCs/>
-          <w:sz w:val="22"/>
-          <w:szCs w:val="22"/>
-        </w:rPr>
-        <w:t>tank</w:t>
-      </w:r>
-      <w:proofErr w:type="gramEnd"/>
-    </w:p>
-    <w:p>
-      <w:pPr>
-        <w:jc w:val="both"/>
-        <w:rPr>
-          <w:rFonts w:ascii="Arial" w:hAnsi="Arial" w:cs="Arial"/>
-          <w:sz w:val="22"/>
-          <w:szCs w:val="22"/>
-        </w:rPr>
-      </w:pPr>
+        <w:t>Flush with synthetic air (CO2 free) for soil samples with big tank</w:t>
+      </w:r>
     </w:p>
     <w:p>
       <w:pPr>
@@ -345,7 +312,7 @@
           <w:sz w:val="22"/>
           <w:szCs w:val="22"/>
         </w:rPr>
-        <w:t xml:space="preserve">Big cylinder must be closed. Connect the </w:t>
+        <w:t xml:space="preserve">Connect the </w:t>
       </w:r>
       <w:r>
         <w:rPr>
@@ -361,7 +328,87 @@
           <w:sz w:val="22"/>
           <w:szCs w:val="22"/>
         </w:rPr>
-        <w:t xml:space="preserve"> in a line of flushing, two needles, inlet from tank, outlet to the atmosphere. </w:t>
+        <w:t xml:space="preserve"> </w:t>
+      </w:r>
+      <w:r>
+        <w:rPr>
+          <w:rFonts w:ascii="Arial" w:hAnsi="Arial" w:cs="Arial"/>
+          <w:sz w:val="22"/>
+          <w:szCs w:val="22"/>
+        </w:rPr>
+        <w:t xml:space="preserve">to manifold with </w:t>
+      </w:r>
+      <w:r>
+        <w:rPr>
+          <w:rFonts w:ascii="Arial" w:hAnsi="Arial" w:cs="Arial"/>
+          <w:sz w:val="22"/>
+          <w:szCs w:val="22"/>
+        </w:rPr>
+        <w:t>inlet</w:t>
+      </w:r>
+      <w:r>
+        <w:rPr>
+          <w:rFonts w:ascii="Arial" w:hAnsi="Arial" w:cs="Arial"/>
+          <w:sz w:val="22"/>
+          <w:szCs w:val="22"/>
+        </w:rPr>
+        <w:t xml:space="preserve"> needle to</w:t>
+      </w:r>
+      <w:r>
+        <w:rPr>
+          <w:rFonts w:ascii="Arial" w:hAnsi="Arial" w:cs="Arial"/>
+          <w:sz w:val="22"/>
+          <w:szCs w:val="22"/>
+        </w:rPr>
+        <w:t xml:space="preserve"> </w:t>
+      </w:r>
+      <w:r>
+        <w:rPr>
+          <w:rFonts w:ascii="Arial" w:hAnsi="Arial" w:cs="Arial"/>
+          <w:sz w:val="22"/>
+          <w:szCs w:val="22"/>
+        </w:rPr>
+        <w:t>large gas</w:t>
+      </w:r>
+      <w:r>
+        <w:rPr>
+          <w:rFonts w:ascii="Arial" w:hAnsi="Arial" w:cs="Arial"/>
+          <w:sz w:val="22"/>
+          <w:szCs w:val="22"/>
+        </w:rPr>
+        <w:t xml:space="preserve"> tank</w:t>
+      </w:r>
+      <w:r>
+        <w:rPr>
+          <w:rFonts w:ascii="Arial" w:hAnsi="Arial" w:cs="Arial"/>
+          <w:sz w:val="22"/>
+          <w:szCs w:val="22"/>
+        </w:rPr>
+        <w:t xml:space="preserve"> (synthetic air) and</w:t>
+      </w:r>
+      <w:r>
+        <w:rPr>
+          <w:rFonts w:ascii="Arial" w:hAnsi="Arial" w:cs="Arial"/>
+          <w:sz w:val="22"/>
+          <w:szCs w:val="22"/>
+        </w:rPr>
+        <w:t xml:space="preserve"> outlet</w:t>
+      </w:r>
+      <w:r>
+        <w:rPr>
+          <w:rFonts w:ascii="Arial" w:hAnsi="Arial" w:cs="Arial"/>
+          <w:sz w:val="22"/>
+          <w:szCs w:val="22"/>
+        </w:rPr>
+        <w:t xml:space="preserve"> needle open</w:t>
+      </w:r>
+      <w:r>
+        <w:rPr>
+          <w:rFonts w:ascii="Arial" w:hAnsi="Arial" w:cs="Arial"/>
+          <w:sz w:val="22"/>
+          <w:szCs w:val="22"/>
+        </w:rPr>
+        <w:t xml:space="preserve"> to the atmosphere. </w:t>
       </w:r>
     </w:p>
     <w:p>
@@ -384,15 +431,63 @@
           <w:sz w:val="22"/>
           <w:szCs w:val="22"/>
         </w:rPr>
-        <w:t xml:space="preserve">Open the valves of all the </w:t>
-      </w:r>
-      <w:r>
-        <w:rPr>
-          <w:rFonts w:ascii="Arial" w:hAnsi="Arial" w:cs="Arial"/>
-          <w:sz w:val="22"/>
-          <w:szCs w:val="22"/>
-        </w:rPr>
-        <w:t>pipes that are connected to the inlet needles of the flask</w:t>
+        <w:t xml:space="preserve">Open the </w:t>
+      </w:r>
+      <w:r>
+        <w:rPr>
+          <w:rFonts w:ascii="Arial" w:hAnsi="Arial" w:cs="Arial"/>
+          <w:sz w:val="22"/>
+          <w:szCs w:val="22"/>
+        </w:rPr>
+        <w:t>stopcock valves</w:t>
+      </w:r>
+      <w:r>
+        <w:rPr>
+          <w:rFonts w:ascii="Arial" w:hAnsi="Arial" w:cs="Arial"/>
+          <w:sz w:val="22"/>
+          <w:szCs w:val="22"/>
+        </w:rPr>
+        <w:t xml:space="preserve"> </w:t>
+      </w:r>
+      <w:r>
+        <w:rPr>
+          <w:rFonts w:ascii="Arial" w:hAnsi="Arial" w:cs="Arial"/>
+          <w:sz w:val="22"/>
+          <w:szCs w:val="22"/>
+        </w:rPr>
+        <w:t>to the inlet</w:t>
+      </w:r>
+      <w:r>
+        <w:rPr>
+          <w:rFonts w:ascii="Arial" w:hAnsi="Arial" w:cs="Arial"/>
+          <w:sz w:val="22"/>
+          <w:szCs w:val="22"/>
+        </w:rPr>
+        <w:t xml:space="preserve">s </w:t>
+      </w:r>
+      <w:r>
+        <w:rPr>
+          <w:rFonts w:ascii="Arial" w:hAnsi="Arial" w:cs="Arial"/>
+          <w:sz w:val="22"/>
+          <w:szCs w:val="22"/>
+        </w:rPr>
+        <w:t xml:space="preserve">of </w:t>
+      </w:r>
+      <w:r>
+        <w:rPr>
+          <w:rFonts w:ascii="Arial" w:hAnsi="Arial" w:cs="Arial"/>
+          <w:sz w:val="22"/>
+          <w:szCs w:val="22"/>
+        </w:rPr>
+        <w:t xml:space="preserve">all </w:t>
+      </w:r>
+      <w:r>
+        <w:rPr>
+          <w:rFonts w:ascii="Arial" w:hAnsi="Arial" w:cs="Arial"/>
+          <w:sz w:val="22"/>
+          <w:szCs w:val="22"/>
+        </w:rPr>
+        <w:t>the flask</w:t>
       </w:r>
       <w:r>
         <w:rPr>
@@ -423,17 +518,87 @@
           <w:sz w:val="22"/>
           <w:szCs w:val="22"/>
         </w:rPr>
-        <w:t xml:space="preserve">Open the valves of the cylinder. </w:t>
-      </w:r>
-      <w:r>
-        <w:rPr>
-          <w:rFonts w:ascii="Arial" w:hAnsi="Arial" w:cs="Arial"/>
-          <w:b/>
-          <w:bCs/>
-          <w:sz w:val="22"/>
-          <w:szCs w:val="22"/>
-        </w:rPr>
-        <w:t>black valve slowly and then the gray.</w:t>
+        <w:t xml:space="preserve">Open the </w:t>
+      </w:r>
+      <w:r>
+        <w:rPr>
+          <w:rFonts w:ascii="Arial" w:hAnsi="Arial" w:cs="Arial"/>
+          <w:sz w:val="22"/>
+          <w:szCs w:val="22"/>
+        </w:rPr>
+        <w:t xml:space="preserve">main black </w:t>
+      </w:r>
+      <w:r>
+        <w:rPr>
+          <w:rFonts w:ascii="Arial" w:hAnsi="Arial" w:cs="Arial"/>
+          <w:sz w:val="22"/>
+          <w:szCs w:val="22"/>
+        </w:rPr>
+        <w:t xml:space="preserve">valve of the </w:t>
+      </w:r>
+      <w:r>
+        <w:rPr>
+          <w:rFonts w:ascii="Arial" w:hAnsi="Arial" w:cs="Arial"/>
+          <w:sz w:val="22"/>
+          <w:szCs w:val="22"/>
+        </w:rPr>
+        <w:t xml:space="preserve">gas </w:t>
+      </w:r>
+      <w:r>
+        <w:rPr>
+          <w:rFonts w:ascii="Arial" w:hAnsi="Arial" w:cs="Arial"/>
+          <w:sz w:val="22"/>
+          <w:szCs w:val="22"/>
+        </w:rPr>
+        <w:t>cylinder</w:t>
+      </w:r>
+      <w:r>
+        <w:rPr>
+          <w:rFonts w:ascii="Arial" w:hAnsi="Arial" w:cs="Arial"/>
+          <w:sz w:val="22"/>
+          <w:szCs w:val="22"/>
+        </w:rPr>
+        <w:t xml:space="preserve"> </w:t>
+      </w:r>
+      <w:r>
+        <w:rPr>
+          <w:rFonts w:ascii="Arial" w:hAnsi="Arial" w:cs="Arial"/>
+          <w:sz w:val="22"/>
+          <w:szCs w:val="22"/>
+        </w:rPr>
+        <w:t xml:space="preserve">slowly </w:t>
+      </w:r>
+      <w:r>
+        <w:rPr>
+          <w:rFonts w:ascii="Arial" w:hAnsi="Arial" w:cs="Arial"/>
+          <w:sz w:val="22"/>
+          <w:szCs w:val="22"/>
+        </w:rPr>
+        <w:t xml:space="preserve">then </w:t>
+      </w:r>
+      <w:r>
+        <w:rPr>
+          <w:rFonts w:ascii="Arial" w:hAnsi="Arial" w:cs="Arial"/>
+          <w:sz w:val="22"/>
+          <w:szCs w:val="22"/>
+        </w:rPr>
+        <w:t xml:space="preserve">adjust flow with </w:t>
+      </w:r>
+      <w:r>
+        <w:rPr>
+          <w:rFonts w:ascii="Arial" w:hAnsi="Arial" w:cs="Arial"/>
+          <w:sz w:val="22"/>
+          <w:szCs w:val="22"/>
+        </w:rPr>
+        <w:t>gray</w:t>
+      </w:r>
+      <w:r>
+        <w:rPr>
+          <w:rFonts w:ascii="Arial" w:hAnsi="Arial" w:cs="Arial"/>
+          <w:sz w:val="22"/>
+          <w:szCs w:val="22"/>
+        </w:rPr>
+        <w:t xml:space="preserve"> valve.</w:t>
       </w:r>
     </w:p>
     <w:p>
@@ -458,7 +623,7 @@
           <w:sz w:val="22"/>
           <w:szCs w:val="22"/>
         </w:rPr>
-        <w:t xml:space="preserve">Let the flow in and out for 2 minutes. </w:t>
+        <w:t>Flush incubation flasks for 2 minutes.</w:t>
       </w:r>
     </w:p>
     <w:p>
@@ -483,7 +648,7 @@
           <w:sz w:val="22"/>
           <w:szCs w:val="22"/>
         </w:rPr>
-        <w:t>When finished, close the inlet valve, take the needle out and after 15 seconds, take the outlet needle out as well</w:t>
+        <w:t xml:space="preserve">When finished, close the inlet valve, </w:t>
       </w:r>
       <w:r>
         <w:rPr>
@@ -492,7 +657,43 @@
           <w:sz w:val="22"/>
           <w:szCs w:val="22"/>
         </w:rPr>
-        <w:t>, to avoid overpressure</w:t>
+        <w:t>remove</w:t>
+      </w:r>
+      <w:r>
+        <w:rPr>
+          <w:rFonts w:ascii="Arial" w:hAnsi="Arial" w:cs="Arial"/>
+          <w:color w:val="000000" w:themeColor="text1"/>
+          <w:sz w:val="22"/>
+          <w:szCs w:val="22"/>
+        </w:rPr>
+        <w:t xml:space="preserve"> the needle and after 15 seconds, </w:t>
+      </w:r>
+      <w:r>
+        <w:rPr>
+          <w:rFonts w:ascii="Arial" w:hAnsi="Arial" w:cs="Arial"/>
+          <w:color w:val="000000" w:themeColor="text1"/>
+          <w:sz w:val="22"/>
+          <w:szCs w:val="22"/>
+        </w:rPr>
+        <w:t>remove</w:t>
+      </w:r>
+      <w:r>
+        <w:rPr>
+          <w:rFonts w:ascii="Arial" w:hAnsi="Arial" w:cs="Arial"/>
+          <w:color w:val="000000" w:themeColor="text1"/>
+          <w:sz w:val="22"/>
+          <w:szCs w:val="22"/>
+        </w:rPr>
+        <w:t xml:space="preserve"> outlet needle out </w:t>
+      </w:r>
+      <w:r>
+        <w:rPr>
+          <w:rFonts w:ascii="Arial" w:hAnsi="Arial" w:cs="Arial"/>
+          <w:color w:val="000000" w:themeColor="text1"/>
+          <w:sz w:val="22"/>
+          <w:szCs w:val="22"/>
+        </w:rPr>
+        <w:t>to avoid overpressure</w:t>
       </w:r>
       <w:r>
         <w:rPr>
@@ -524,25 +725,31 @@
           <w:sz w:val="22"/>
           <w:szCs w:val="22"/>
         </w:rPr>
-        <w:t xml:space="preserve">Close the cylinder valves. First close the valve of the cylinder and then the one of the </w:t>
-      </w:r>
-      <w:proofErr w:type="gramStart"/>
-      <w:r>
-        <w:rPr>
-          <w:rFonts w:ascii="Arial" w:hAnsi="Arial" w:cs="Arial"/>
-          <w:sz w:val="22"/>
-          <w:szCs w:val="22"/>
-        </w:rPr>
-        <w:t>manometer</w:t>
-      </w:r>
-      <w:proofErr w:type="gramEnd"/>
-      <w:r>
-        <w:rPr>
-          <w:rFonts w:ascii="Arial" w:hAnsi="Arial" w:cs="Arial"/>
-          <w:sz w:val="22"/>
-          <w:szCs w:val="22"/>
-        </w:rPr>
-        <w:t xml:space="preserve">. </w:t>
+        <w:t>C</w:t>
+      </w:r>
+      <w:r>
+        <w:rPr>
+          <w:rFonts w:ascii="Arial" w:hAnsi="Arial" w:cs="Arial"/>
+          <w:sz w:val="22"/>
+          <w:szCs w:val="22"/>
+        </w:rPr>
+        <w:t xml:space="preserve">lose the valve of the cylinder and </w:t>
+      </w:r>
+      <w:r>
+        <w:rPr>
+          <w:rFonts w:ascii="Arial" w:hAnsi="Arial" w:cs="Arial"/>
+          <w:sz w:val="22"/>
+          <w:szCs w:val="22"/>
+        </w:rPr>
+        <w:t>then</w:t>
+      </w:r>
+      <w:r>
+        <w:rPr>
+          <w:rFonts w:ascii="Arial" w:hAnsi="Arial" w:cs="Arial"/>
+          <w:sz w:val="22"/>
+          <w:szCs w:val="22"/>
+        </w:rPr>
+        <w:t xml:space="preserve"> the manometer. </w:t>
       </w:r>
     </w:p>
     <w:p>
@@ -565,17 +772,63 @@
           <w:sz w:val="22"/>
           <w:szCs w:val="22"/>
         </w:rPr>
-        <w:t xml:space="preserve">Note down the time, that is the incubation starting point. </w:t>
+        <w:t xml:space="preserve">Note the time </w:t>
+      </w:r>
+      <w:r>
+        <w:rPr>
+          <w:rFonts w:ascii="Arial" w:hAnsi="Arial" w:cs="Arial"/>
+          <w:sz w:val="22"/>
+          <w:szCs w:val="22"/>
+        </w:rPr>
+        <w:t>(</w:t>
+      </w:r>
+      <w:r>
+        <w:rPr>
+          <w:rFonts w:ascii="Arial" w:hAnsi="Arial" w:cs="Arial"/>
+          <w:sz w:val="22"/>
+          <w:szCs w:val="22"/>
+        </w:rPr>
+        <w:t>incubation starting point</w:t>
+      </w:r>
+      <w:r>
+        <w:rPr>
+          <w:rFonts w:ascii="Arial" w:hAnsi="Arial" w:cs="Arial"/>
+          <w:sz w:val="22"/>
+          <w:szCs w:val="22"/>
+        </w:rPr>
+        <w:t>).</w:t>
       </w:r>
     </w:p>
     <w:p>
       <w:pPr>
-        <w:rPr>
-          <w:rFonts w:ascii="Arial" w:hAnsi="Arial" w:cs="Arial"/>
-          <w:sz w:val="22"/>
-          <w:szCs w:val="22"/>
-        </w:rPr>
-      </w:pPr>
+        <w:pStyle w:val="ListParagraph"/>
+        <w:numPr>
+          <w:ilvl w:val="0"/>
+          <w:numId w:val="1"/>
+        </w:numPr>
+        <w:jc w:val="both"/>
+        <w:rPr>
+          <w:rFonts w:ascii="Arial" w:hAnsi="Arial" w:cs="Arial"/>
+          <w:sz w:val="22"/>
+          <w:szCs w:val="22"/>
+        </w:rPr>
+      </w:pPr>
+      <w:r>
+        <w:rPr>
+          <w:rFonts w:ascii="Arial" w:hAnsi="Arial" w:cs="Arial"/>
+          <w:sz w:val="22"/>
+          <w:szCs w:val="22"/>
+        </w:rPr>
+        <w:t>Incubate for desired number of days. Measure gas concentration at least once a week until theoretically 1 mg C in the jar (minimum for 14C measurement)</w:t>
+      </w:r>
+      <w:r>
+        <w:rPr>
+          <w:rFonts w:ascii="Arial" w:hAnsi="Arial" w:cs="Arial"/>
+          <w:sz w:val="22"/>
+          <w:szCs w:val="22"/>
+        </w:rPr>
+        <w:t xml:space="preserve"> if radiocarbon measurements are planned.</w:t>
+      </w:r>
     </w:p>
     <w:p>
       <w:pPr>
@@ -613,11 +866,9 @@
           <w:sz w:val="22"/>
           <w:szCs w:val="22"/>
         </w:rPr>
-        <w:t xml:space="preserve">Measurement of gas concentration </w:t>
-      </w:r>
-    </w:p>
-    <w:p>
-      <w:pPr>
+        <w:t>Calibration of LICOR and m</w:t>
+      </w:r>
+      <w:r>
         <w:rPr>
           <w:rFonts w:ascii="Arial" w:hAnsi="Arial" w:cs="Arial"/>
           <w:b/>
@@ -625,10 +876,9 @@
           <w:sz w:val="22"/>
           <w:szCs w:val="22"/>
         </w:rPr>
-      </w:pPr>
-    </w:p>
-    <w:p>
-      <w:pPr>
+        <w:t xml:space="preserve">easurement of </w:t>
+      </w:r>
+      <w:r>
         <w:rPr>
           <w:rFonts w:ascii="Arial" w:hAnsi="Arial" w:cs="Arial"/>
           <w:b/>
@@ -636,7 +886,8 @@
           <w:sz w:val="22"/>
           <w:szCs w:val="22"/>
         </w:rPr>
-      </w:pPr>
+        <w:t>CO2</w:t>
+      </w:r>
       <w:r>
         <w:rPr>
           <w:rFonts w:ascii="Arial" w:hAnsi="Arial" w:cs="Arial"/>
@@ -645,39 +896,8 @@
           <w:sz w:val="22"/>
           <w:szCs w:val="22"/>
         </w:rPr>
-        <w:t>Calibration of the LICOR (with small tank</w:t>
-      </w:r>
-      <w:r>
-        <w:rPr>
-          <w:rFonts w:ascii="Arial" w:hAnsi="Arial" w:cs="Arial"/>
-          <w:b/>
-          <w:bCs/>
-          <w:sz w:val="22"/>
-          <w:szCs w:val="22"/>
-        </w:rPr>
-        <w:t xml:space="preserve"> 3000 or 30000 ppm</w:t>
-      </w:r>
-      <w:r>
-        <w:rPr>
-          <w:rFonts w:ascii="Arial" w:hAnsi="Arial" w:cs="Arial"/>
-          <w:b/>
-          <w:bCs/>
-          <w:sz w:val="22"/>
-          <w:szCs w:val="22"/>
-        </w:rPr>
-        <w:t>)</w:t>
-      </w:r>
-    </w:p>
-    <w:p>
-      <w:pPr>
-        <w:rPr>
-          <w:rFonts w:ascii="Arial" w:hAnsi="Arial" w:cs="Arial"/>
-          <w:b/>
-          <w:bCs/>
-          <w:sz w:val="22"/>
-          <w:szCs w:val="22"/>
-        </w:rPr>
-      </w:pPr>
+        <w:t xml:space="preserve"> concentration </w:t>
+      </w:r>
     </w:p>
     <w:p>
       <w:pPr>
@@ -722,7 +942,23 @@
           <w:sz w:val="22"/>
           <w:szCs w:val="22"/>
         </w:rPr>
-        <w:t xml:space="preserve">Open the N valve by turning it </w:t>
+        <w:t>Open the N</w:t>
+      </w:r>
+      <w:r>
+        <w:rPr>
+          <w:rFonts w:ascii="Arial" w:hAnsi="Arial" w:cs="Arial"/>
+          <w:sz w:val="22"/>
+          <w:szCs w:val="22"/>
+        </w:rPr>
+        <w:t xml:space="preserve">2 </w:t>
+      </w:r>
+      <w:r>
+        <w:rPr>
+          <w:rFonts w:ascii="Arial" w:hAnsi="Arial" w:cs="Arial"/>
+          <w:sz w:val="22"/>
+          <w:szCs w:val="22"/>
+        </w:rPr>
+        <w:t xml:space="preserve">valve by turning it </w:t>
       </w:r>
       <w:r>
         <w:rPr>
@@ -739,16 +975,39 @@
           <w:sz w:val="22"/>
           <w:szCs w:val="22"/>
         </w:rPr>
-        <w:t>clockwise. Open the big tank as well</w:t>
-      </w:r>
-      <w:r>
-        <w:rPr>
-          <w:rFonts w:ascii="Arial" w:hAnsi="Arial" w:cs="Arial"/>
-          <w:color w:val="000000" w:themeColor="text1"/>
-          <w:sz w:val="22"/>
-          <w:szCs w:val="22"/>
-        </w:rPr>
-        <w:t xml:space="preserve"> (synthetic air). Keep the valve of N entering the LICOR open. </w:t>
+        <w:t xml:space="preserve">clockwise. Open the </w:t>
+      </w:r>
+      <w:r>
+        <w:rPr>
+          <w:rFonts w:ascii="Arial" w:hAnsi="Arial" w:cs="Arial"/>
+          <w:sz w:val="22"/>
+          <w:szCs w:val="22"/>
+        </w:rPr>
+        <w:t>large gas</w:t>
+      </w:r>
+      <w:r>
+        <w:rPr>
+          <w:rFonts w:ascii="Arial" w:hAnsi="Arial" w:cs="Arial"/>
+          <w:sz w:val="22"/>
+          <w:szCs w:val="22"/>
+        </w:rPr>
+        <w:t xml:space="preserve"> tank</w:t>
+      </w:r>
+      <w:r>
+        <w:rPr>
+          <w:rFonts w:ascii="Arial" w:hAnsi="Arial" w:cs="Arial"/>
+          <w:sz w:val="22"/>
+          <w:szCs w:val="22"/>
+        </w:rPr>
+        <w:t xml:space="preserve"> (synthetic air)</w:t>
+      </w:r>
+      <w:r>
+        <w:rPr>
+          <w:rFonts w:ascii="Arial" w:hAnsi="Arial" w:cs="Arial"/>
+          <w:sz w:val="22"/>
+          <w:szCs w:val="22"/>
+        </w:rPr>
+        <w:t>.</w:t>
       </w:r>
     </w:p>
     <w:p>
@@ -831,56 +1090,116 @@
       <w:r>
         <w:rPr>
           <w:rFonts w:ascii="Arial" w:hAnsi="Arial" w:cs="Arial"/>
+          <w:sz w:val="22"/>
+          <w:szCs w:val="22"/>
+        </w:rPr>
+        <w:t>pressure</w:t>
+      </w:r>
+      <w:r>
+        <w:rPr>
+          <w:rFonts w:ascii="Arial" w:hAnsi="Arial" w:cs="Arial"/>
+          <w:sz w:val="22"/>
+          <w:szCs w:val="22"/>
+        </w:rPr>
+        <w:t xml:space="preserve"> is at 600 mbar</w:t>
+      </w:r>
+      <w:r>
+        <w:rPr>
+          <w:rFonts w:ascii="Arial" w:hAnsi="Arial" w:cs="Arial"/>
+          <w:sz w:val="22"/>
+          <w:szCs w:val="22"/>
+        </w:rPr>
+        <w:t>,</w:t>
+      </w:r>
+      <w:r>
+        <w:rPr>
+          <w:rFonts w:ascii="Arial" w:hAnsi="Arial" w:cs="Arial"/>
+          <w:sz w:val="22"/>
+          <w:szCs w:val="22"/>
+        </w:rPr>
+        <w:t xml:space="preserve"> </w:t>
+      </w:r>
+      <w:r>
+        <w:rPr>
+          <w:rFonts w:ascii="Arial" w:hAnsi="Arial" w:cs="Arial"/>
+          <w:sz w:val="22"/>
+          <w:szCs w:val="22"/>
+        </w:rPr>
+        <w:t>water trap</w:t>
+      </w:r>
+      <w:r>
+        <w:rPr>
+          <w:rFonts w:ascii="Arial" w:hAnsi="Arial" w:cs="Arial"/>
+          <w:sz w:val="22"/>
+          <w:szCs w:val="22"/>
+        </w:rPr>
+        <w:t xml:space="preserve"> is blue</w:t>
+      </w:r>
+      <w:r>
+        <w:rPr>
+          <w:rFonts w:ascii="Arial" w:hAnsi="Arial" w:cs="Arial"/>
+          <w:sz w:val="22"/>
+          <w:szCs w:val="22"/>
+        </w:rPr>
+        <w:t xml:space="preserve"> (</w:t>
+      </w:r>
+      <w:r>
+        <w:rPr>
+          <w:rFonts w:ascii="Arial" w:hAnsi="Arial" w:cs="Arial"/>
+          <w:sz w:val="22"/>
+          <w:szCs w:val="22"/>
+        </w:rPr>
+        <w:t>not purple</w:t>
+      </w:r>
+      <w:r>
+        <w:rPr>
+          <w:rFonts w:ascii="Arial" w:hAnsi="Arial" w:cs="Arial"/>
+          <w:sz w:val="22"/>
+          <w:szCs w:val="22"/>
+        </w:rPr>
+        <w:t>),</w:t>
+      </w:r>
+      <w:r>
+        <w:rPr>
+          <w:rFonts w:ascii="Arial" w:hAnsi="Arial" w:cs="Arial"/>
+          <w:sz w:val="22"/>
+          <w:szCs w:val="22"/>
+        </w:rPr>
+        <w:t xml:space="preserve"> </w:t>
+      </w:r>
+      <w:r>
+        <w:rPr>
+          <w:rFonts w:ascii="Arial" w:hAnsi="Arial" w:cs="Arial"/>
+          <w:sz w:val="22"/>
+          <w:szCs w:val="22"/>
+        </w:rPr>
+        <w:t>the soda lime</w:t>
+      </w:r>
+      <w:r>
+        <w:rPr>
+          <w:rFonts w:ascii="Arial" w:hAnsi="Arial" w:cs="Arial"/>
           <w:b/>
           <w:bCs/>
           <w:sz w:val="22"/>
           <w:szCs w:val="22"/>
         </w:rPr>
-        <w:t>pressure</w:t>
-      </w:r>
-      <w:r>
-        <w:rPr>
-          <w:rFonts w:ascii="Arial" w:hAnsi="Arial" w:cs="Arial"/>
-          <w:sz w:val="22"/>
-          <w:szCs w:val="22"/>
-        </w:rPr>
-        <w:t xml:space="preserve"> is at 600 mbar and the </w:t>
-      </w:r>
-      <w:r>
-        <w:rPr>
-          <w:rFonts w:ascii="Arial" w:hAnsi="Arial" w:cs="Arial"/>
-          <w:b/>
-          <w:bCs/>
-          <w:sz w:val="22"/>
-          <w:szCs w:val="22"/>
-        </w:rPr>
-        <w:t>water trap</w:t>
-      </w:r>
-      <w:r>
-        <w:rPr>
-          <w:rFonts w:ascii="Arial" w:hAnsi="Arial" w:cs="Arial"/>
-          <w:sz w:val="22"/>
-          <w:szCs w:val="22"/>
-        </w:rPr>
-        <w:t xml:space="preserve"> is blue, not purple and the </w:t>
-      </w:r>
-      <w:r>
-        <w:rPr>
-          <w:rFonts w:ascii="Arial" w:hAnsi="Arial" w:cs="Arial"/>
-          <w:b/>
-          <w:bCs/>
-          <w:sz w:val="22"/>
-          <w:szCs w:val="22"/>
-        </w:rPr>
-        <w:t xml:space="preserve">soda lime </w:t>
-      </w:r>
-      <w:r>
-        <w:rPr>
-          <w:rFonts w:ascii="Arial" w:hAnsi="Arial" w:cs="Arial"/>
-          <w:sz w:val="22"/>
-          <w:szCs w:val="22"/>
-        </w:rPr>
-        <w:t>(not older than three months)</w:t>
+        <w:t xml:space="preserve"> </w:t>
+      </w:r>
+      <w:r>
+        <w:rPr>
+          <w:rFonts w:ascii="Arial" w:hAnsi="Arial" w:cs="Arial"/>
+          <w:sz w:val="22"/>
+          <w:szCs w:val="22"/>
+        </w:rPr>
+        <w:t>not older than three month</w:t>
+      </w:r>
+      <w:r>
+        <w:rPr>
+          <w:rFonts w:ascii="Arial" w:hAnsi="Arial" w:cs="Arial"/>
+          <w:sz w:val="22"/>
+          <w:szCs w:val="22"/>
+        </w:rPr>
+        <w:t xml:space="preserve"> and septum is not too punctured.</w:t>
       </w:r>
     </w:p>
     <w:p>
@@ -903,25 +1222,167 @@
           <w:sz w:val="22"/>
           <w:szCs w:val="22"/>
         </w:rPr>
-        <w:t xml:space="preserve">After one hour. Use the calibration gas of 3000 ppm (small tank). Open the </w:t>
-      </w:r>
-      <w:r>
-        <w:rPr>
-          <w:rFonts w:ascii="Arial" w:hAnsi="Arial" w:cs="Arial"/>
-          <w:b/>
-          <w:bCs/>
-          <w:sz w:val="22"/>
-          <w:szCs w:val="22"/>
-        </w:rPr>
-        <w:t>black valve slowly and then the gray</w:t>
-      </w:r>
-      <w:r>
-        <w:rPr>
-          <w:rFonts w:ascii="Arial" w:hAnsi="Arial" w:cs="Arial"/>
-          <w:sz w:val="22"/>
-          <w:szCs w:val="22"/>
-        </w:rPr>
-        <w:t>. Let the pipes get flushed.</w:t>
+        <w:t>S</w:t>
+      </w:r>
+      <w:r>
+        <w:rPr>
+          <w:rFonts w:ascii="Arial" w:hAnsi="Arial" w:cs="Arial"/>
+          <w:sz w:val="22"/>
+          <w:szCs w:val="22"/>
+        </w:rPr>
+        <w:t xml:space="preserve">lowly </w:t>
+      </w:r>
+      <w:r>
+        <w:rPr>
+          <w:rFonts w:ascii="Arial" w:hAnsi="Arial" w:cs="Arial"/>
+          <w:sz w:val="22"/>
+          <w:szCs w:val="22"/>
+        </w:rPr>
+        <w:t>open</w:t>
+      </w:r>
+      <w:r>
+        <w:rPr>
+          <w:rFonts w:ascii="Arial" w:hAnsi="Arial" w:cs="Arial"/>
+          <w:sz w:val="22"/>
+          <w:szCs w:val="22"/>
+        </w:rPr>
+        <w:t xml:space="preserve"> </w:t>
+      </w:r>
+      <w:r>
+        <w:rPr>
+          <w:rFonts w:ascii="Arial" w:hAnsi="Arial" w:cs="Arial"/>
+          <w:sz w:val="22"/>
+          <w:szCs w:val="22"/>
+        </w:rPr>
+        <w:t xml:space="preserve">main black </w:t>
+      </w:r>
+      <w:r>
+        <w:rPr>
+          <w:rFonts w:ascii="Arial" w:hAnsi="Arial" w:cs="Arial"/>
+          <w:sz w:val="22"/>
+          <w:szCs w:val="22"/>
+        </w:rPr>
+        <w:t xml:space="preserve">valve of the </w:t>
+      </w:r>
+      <w:r>
+        <w:rPr>
+          <w:rFonts w:ascii="Arial" w:hAnsi="Arial" w:cs="Arial"/>
+          <w:sz w:val="22"/>
+          <w:szCs w:val="22"/>
+        </w:rPr>
+        <w:t xml:space="preserve">small </w:t>
+      </w:r>
+      <w:r>
+        <w:rPr>
+          <w:rFonts w:ascii="Arial" w:hAnsi="Arial" w:cs="Arial"/>
+          <w:sz w:val="22"/>
+          <w:szCs w:val="22"/>
+        </w:rPr>
+        <w:t xml:space="preserve">gas </w:t>
+      </w:r>
+      <w:r>
+        <w:rPr>
+          <w:rFonts w:ascii="Arial" w:hAnsi="Arial" w:cs="Arial"/>
+          <w:sz w:val="22"/>
+          <w:szCs w:val="22"/>
+        </w:rPr>
+        <w:t>cylinder</w:t>
+      </w:r>
+      <w:r>
+        <w:rPr>
+          <w:rFonts w:ascii="Arial" w:hAnsi="Arial" w:cs="Arial"/>
+          <w:sz w:val="22"/>
+          <w:szCs w:val="22"/>
+        </w:rPr>
+        <w:t xml:space="preserve"> (</w:t>
+      </w:r>
+      <w:r>
+        <w:rPr>
+          <w:rFonts w:ascii="Arial" w:hAnsi="Arial" w:cs="Arial"/>
+          <w:sz w:val="22"/>
+          <w:szCs w:val="22"/>
+        </w:rPr>
+        <w:t>3000 ppm</w:t>
+      </w:r>
+      <w:r>
+        <w:rPr>
+          <w:rFonts w:ascii="Arial" w:hAnsi="Arial" w:cs="Arial"/>
+          <w:sz w:val="22"/>
+          <w:szCs w:val="22"/>
+        </w:rPr>
+        <w:t xml:space="preserve"> </w:t>
+      </w:r>
+      <w:r>
+        <w:rPr>
+          <w:rFonts w:ascii="Arial" w:hAnsi="Arial" w:cs="Arial"/>
+          <w:sz w:val="22"/>
+          <w:szCs w:val="22"/>
+        </w:rPr>
+        <w:t>CO2</w:t>
+      </w:r>
+      <w:r>
+        <w:rPr>
+          <w:rFonts w:ascii="Arial" w:hAnsi="Arial" w:cs="Arial"/>
+          <w:sz w:val="22"/>
+          <w:szCs w:val="22"/>
+        </w:rPr>
+        <w:t xml:space="preserve"> for calibration)</w:t>
+      </w:r>
+      <w:r>
+        <w:rPr>
+          <w:rFonts w:ascii="Arial" w:hAnsi="Arial" w:cs="Arial"/>
+          <w:sz w:val="22"/>
+          <w:szCs w:val="22"/>
+        </w:rPr>
+        <w:t xml:space="preserve"> </w:t>
+      </w:r>
+      <w:r>
+        <w:rPr>
+          <w:rFonts w:ascii="Arial" w:hAnsi="Arial" w:cs="Arial"/>
+          <w:sz w:val="22"/>
+          <w:szCs w:val="22"/>
+        </w:rPr>
+        <w:t xml:space="preserve">then </w:t>
+      </w:r>
+      <w:r>
+        <w:rPr>
+          <w:rFonts w:ascii="Arial" w:hAnsi="Arial" w:cs="Arial"/>
+          <w:sz w:val="22"/>
+          <w:szCs w:val="22"/>
+        </w:rPr>
+        <w:t xml:space="preserve">adjust flow with </w:t>
+      </w:r>
+      <w:r>
+        <w:rPr>
+          <w:rFonts w:ascii="Arial" w:hAnsi="Arial" w:cs="Arial"/>
+          <w:sz w:val="22"/>
+          <w:szCs w:val="22"/>
+        </w:rPr>
+        <w:t>gray</w:t>
+      </w:r>
+      <w:r>
+        <w:rPr>
+          <w:rFonts w:ascii="Arial" w:hAnsi="Arial" w:cs="Arial"/>
+          <w:sz w:val="22"/>
+          <w:szCs w:val="22"/>
+        </w:rPr>
+        <w:t xml:space="preserve"> valve</w:t>
+      </w:r>
+      <w:r>
+        <w:rPr>
+          <w:rFonts w:ascii="Arial" w:hAnsi="Arial" w:cs="Arial"/>
+          <w:sz w:val="22"/>
+          <w:szCs w:val="22"/>
+        </w:rPr>
+        <w:t>.</w:t>
+      </w:r>
+      <w:r>
+        <w:rPr>
+          <w:rFonts w:ascii="Arial" w:hAnsi="Arial" w:cs="Arial"/>
+          <w:sz w:val="22"/>
+          <w:szCs w:val="22"/>
+        </w:rPr>
+        <w:t xml:space="preserve"> </w:t>
       </w:r>
     </w:p>
     <w:p>
@@ -934,11 +1395,19 @@
         <w:jc w:val="both"/>
         <w:rPr>
           <w:rFonts w:ascii="Arial" w:hAnsi="Arial" w:cs="Arial"/>
+          <w:sz w:val="22"/>
+          <w:szCs w:val="22"/>
+        </w:rPr>
+      </w:pPr>
+      <w:r>
+        <w:rPr>
+          <w:rFonts w:ascii="Arial" w:hAnsi="Arial" w:cs="Arial"/>
           <w:color w:val="000000" w:themeColor="text1"/>
           <w:sz w:val="22"/>
           <w:szCs w:val="22"/>
         </w:rPr>
-      </w:pPr>
+        <w:t xml:space="preserve">Choose a range of </w:t>
+      </w:r>
       <w:r>
         <w:rPr>
           <w:rFonts w:ascii="Arial" w:hAnsi="Arial" w:cs="Arial"/>
@@ -946,9 +1415,8 @@
           <w:sz w:val="22"/>
           <w:szCs w:val="22"/>
         </w:rPr>
-        <w:t xml:space="preserve">Fill the syringe with 5mm. Fill the </w:t>
-      </w:r>
-      <w:proofErr w:type="gramStart"/>
+        <w:t xml:space="preserve">5 to 10 </w:t>
+      </w:r>
       <w:r>
         <w:rPr>
           <w:rFonts w:ascii="Arial" w:hAnsi="Arial" w:cs="Arial"/>
@@ -956,9 +1424,8 @@
           <w:sz w:val="22"/>
           <w:szCs w:val="22"/>
         </w:rPr>
-        <w:t>syringe</w:t>
-      </w:r>
-      <w:proofErr w:type="gramEnd"/>
+        <w:t>gas volumes suitable for</w:t>
+      </w:r>
       <w:r>
         <w:rPr>
           <w:rFonts w:ascii="Arial" w:hAnsi="Arial" w:cs="Arial"/>
@@ -966,9 +1433,8 @@
           <w:sz w:val="22"/>
           <w:szCs w:val="22"/>
         </w:rPr>
-        <w:t xml:space="preserve"> putting in contact the two </w:t>
-      </w:r>
-      <w:proofErr w:type="gramStart"/>
+        <w:t xml:space="preserve"> a calibration curve for</w:t>
+      </w:r>
       <w:r>
         <w:rPr>
           <w:rFonts w:ascii="Arial" w:hAnsi="Arial" w:cs="Arial"/>
@@ -976,9 +1442,8 @@
           <w:sz w:val="22"/>
           <w:szCs w:val="22"/>
         </w:rPr>
-        <w:t>pipes</w:t>
-      </w:r>
-      <w:proofErr w:type="gramEnd"/>
+        <w:t xml:space="preserve"> your</w:t>
+      </w:r>
       <w:r>
         <w:rPr>
           <w:rFonts w:ascii="Arial" w:hAnsi="Arial" w:cs="Arial"/>
@@ -986,7 +1451,25 @@
           <w:sz w:val="22"/>
           <w:szCs w:val="22"/>
         </w:rPr>
-        <w:t xml:space="preserve"> openings obliquely in order to expulse the air volume with the air coming out of the tank. </w:t>
+        <w:t xml:space="preserve"> samples’ expected</w:t>
+      </w:r>
+      <w:r>
+        <w:rPr>
+          <w:rFonts w:ascii="Arial" w:hAnsi="Arial" w:cs="Arial"/>
+          <w:color w:val="000000" w:themeColor="text1"/>
+          <w:sz w:val="22"/>
+          <w:szCs w:val="22"/>
+        </w:rPr>
+        <w:t xml:space="preserve"> concentrations</w:t>
+      </w:r>
+      <w:r>
+        <w:rPr>
+          <w:rFonts w:ascii="Arial" w:hAnsi="Arial" w:cs="Arial"/>
+          <w:color w:val="000000" w:themeColor="text1"/>
+          <w:sz w:val="22"/>
+          <w:szCs w:val="22"/>
+        </w:rPr>
+        <w:t xml:space="preserve"> (typically 0.4-5 mL but may need up to 12 mL for highly concentrated samples).</w:t>
       </w:r>
     </w:p>
     <w:p>
@@ -999,17 +1482,46 @@
         <w:jc w:val="both"/>
         <w:rPr>
           <w:rFonts w:ascii="Arial" w:hAnsi="Arial" w:cs="Arial"/>
-          <w:sz w:val="22"/>
-          <w:szCs w:val="22"/>
-        </w:rPr>
-      </w:pPr>
-      <w:r>
-        <w:rPr>
-          <w:rFonts w:ascii="Arial" w:hAnsi="Arial" w:cs="Arial"/>
-          <w:sz w:val="22"/>
-          <w:szCs w:val="22"/>
-        </w:rPr>
-        <w:t>Disconnect the syringe from the gas supply. Adjust the amount of ml when the stopcock is open, then close it. Take the first time 5 ml (this first record is not noted, it is to purge)</w:t>
+          <w:color w:val="000000" w:themeColor="text1"/>
+          <w:sz w:val="22"/>
+          <w:szCs w:val="22"/>
+        </w:rPr>
+      </w:pPr>
+      <w:r>
+        <w:rPr>
+          <w:rFonts w:ascii="Arial" w:hAnsi="Arial" w:cs="Arial"/>
+          <w:color w:val="000000" w:themeColor="text1"/>
+          <w:sz w:val="22"/>
+          <w:szCs w:val="22"/>
+        </w:rPr>
+        <w:t xml:space="preserve">Fill the syringe </w:t>
+      </w:r>
+      <w:r>
+        <w:rPr>
+          <w:rFonts w:ascii="Arial" w:hAnsi="Arial" w:cs="Arial"/>
+          <w:color w:val="000000" w:themeColor="text1"/>
+          <w:sz w:val="22"/>
+          <w:szCs w:val="22"/>
+        </w:rPr>
+        <w:t>with calibration gas slightly more than the desired volume by screwing the syringe into suitable fitting</w:t>
+      </w:r>
+      <w:r>
+        <w:rPr>
+          <w:rFonts w:ascii="Arial" w:hAnsi="Arial" w:cs="Arial"/>
+          <w:color w:val="000000" w:themeColor="text1"/>
+          <w:sz w:val="22"/>
+          <w:szCs w:val="22"/>
+        </w:rPr>
+        <w:t xml:space="preserve"> on the gas outlet, opening stopcock of the fitting and allowing the syringe to expand or pulling back of the syringe if it does not expand by itself (pulling a vacuum means the stopcock is closed or the gas cylinder is not open)</w:t>
+      </w:r>
+      <w:r>
+        <w:rPr>
+          <w:rFonts w:ascii="Arial" w:hAnsi="Arial" w:cs="Arial"/>
+          <w:color w:val="000000" w:themeColor="text1"/>
+          <w:sz w:val="22"/>
+          <w:szCs w:val="22"/>
+        </w:rPr>
+        <w:t xml:space="preserve">. </w:t>
       </w:r>
     </w:p>
     <w:p>
@@ -1032,7 +1544,70 @@
           <w:sz w:val="22"/>
           <w:szCs w:val="22"/>
         </w:rPr>
-        <w:t>Adjust the setup by the first time:</w:t>
+        <w:t>Remove the syringe from the calibration gas connection and a</w:t>
+      </w:r>
+      <w:r>
+        <w:rPr>
+          <w:rFonts w:ascii="Arial" w:hAnsi="Arial" w:cs="Arial"/>
+          <w:sz w:val="22"/>
+          <w:szCs w:val="22"/>
+        </w:rPr>
+        <w:t xml:space="preserve">djust the </w:t>
+      </w:r>
+      <w:r>
+        <w:rPr>
+          <w:rFonts w:ascii="Arial" w:hAnsi="Arial" w:cs="Arial"/>
+          <w:sz w:val="22"/>
+          <w:szCs w:val="22"/>
+        </w:rPr>
+        <w:t>volume to desired amount by expelling excess gas</w:t>
+      </w:r>
+      <w:r>
+        <w:rPr>
+          <w:rFonts w:ascii="Arial" w:hAnsi="Arial" w:cs="Arial"/>
+          <w:sz w:val="22"/>
+          <w:szCs w:val="22"/>
+        </w:rPr>
+        <w:t xml:space="preserve">. </w:t>
+      </w:r>
+    </w:p>
+    <w:p>
+      <w:pPr>
+        <w:pStyle w:val="ListParagraph"/>
+        <w:numPr>
+          <w:ilvl w:val="0"/>
+          <w:numId w:val="2"/>
+        </w:numPr>
+        <w:jc w:val="both"/>
+        <w:rPr>
+          <w:rFonts w:ascii="Arial" w:hAnsi="Arial" w:cs="Arial"/>
+          <w:sz w:val="22"/>
+          <w:szCs w:val="22"/>
+        </w:rPr>
+      </w:pPr>
+      <w:r>
+        <w:rPr>
+          <w:rFonts w:ascii="Arial" w:hAnsi="Arial" w:cs="Arial"/>
+          <w:sz w:val="22"/>
+          <w:szCs w:val="22"/>
+        </w:rPr>
+        <w:t>Select LICOR</w:t>
+      </w:r>
+      <w:r>
+        <w:rPr>
+          <w:rFonts w:ascii="Arial" w:hAnsi="Arial" w:cs="Arial"/>
+          <w:sz w:val="22"/>
+          <w:szCs w:val="22"/>
+        </w:rPr>
+        <w:t xml:space="preserve"> </w:t>
+      </w:r>
+      <w:r>
+        <w:rPr>
+          <w:rFonts w:ascii="Arial" w:hAnsi="Arial" w:cs="Arial"/>
+          <w:sz w:val="22"/>
+          <w:szCs w:val="22"/>
+        </w:rPr>
+        <w:t>settings</w:t>
       </w:r>
     </w:p>
     <w:p>
@@ -1045,40 +1620,38 @@
         <w:spacing w:after="44"/>
         <w:rPr>
           <w:rFonts w:ascii="Arial" w:hAnsi="Arial" w:cs="Arial"/>
-          <w:i/>
-          <w:color w:val="auto"/>
-          <w:lang w:val="en-US"/>
-        </w:rPr>
-      </w:pPr>
-      <w:r>
-        <w:rPr>
-          <w:rFonts w:ascii="Arial" w:hAnsi="Arial" w:cs="Arial"/>
-          <w:color w:val="auto"/>
-          <w:lang w:val="en-US"/>
-        </w:rPr>
-        <w:t>select the integrate-function: „</w:t>
-      </w:r>
-      <w:r>
-        <w:rPr>
-          <w:rFonts w:ascii="Arial" w:hAnsi="Arial" w:cs="Arial"/>
-          <w:i/>
-          <w:color w:val="auto"/>
-          <w:lang w:val="en-US"/>
-        </w:rPr>
-        <w:t>Function</w:t>
-      </w:r>
-      <w:r>
-        <w:rPr>
-          <w:rFonts w:ascii="Arial" w:hAnsi="Arial" w:cs="Arial"/>
-          <w:color w:val="auto"/>
-          <w:lang w:val="en-US"/>
-        </w:rPr>
-        <w:t xml:space="preserve">“ </w:t>
-      </w:r>
-      <w:r>
-        <w:rPr>
-          <w:rFonts w:ascii="Arial" w:hAnsi="Arial" w:cs="Arial"/>
-          <w:color w:val="auto"/>
+          <w:color w:val="auto"/>
+          <w:sz w:val="22"/>
+          <w:szCs w:val="22"/>
+          <w:lang w:val="en-US"/>
+        </w:rPr>
+      </w:pPr>
+      <w:r>
+        <w:rPr>
+          <w:rFonts w:ascii="Arial" w:hAnsi="Arial" w:cs="Arial"/>
+          <w:color w:val="auto"/>
+          <w:sz w:val="22"/>
+          <w:szCs w:val="22"/>
+          <w:lang w:val="en-US"/>
+        </w:rPr>
+        <w:t>Select “Function”</w:t>
+      </w:r>
+      <w:r>
+        <w:rPr>
+          <w:rFonts w:ascii="Arial" w:hAnsi="Arial" w:cs="Arial"/>
+          <w:color w:val="auto"/>
+          <w:sz w:val="22"/>
+          <w:szCs w:val="22"/>
+          <w:lang w:val="en-US"/>
+        </w:rPr>
+        <w:t xml:space="preserve"> </w:t>
+      </w:r>
+      <w:r>
+        <w:rPr>
+          <w:rFonts w:ascii="Arial" w:hAnsi="Arial" w:cs="Arial"/>
+          <w:color w:val="auto"/>
+          <w:sz w:val="22"/>
+          <w:szCs w:val="22"/>
           <w:lang w:val="en-US"/>
         </w:rPr>
         <w:sym w:font="Wingdings" w:char="00E0"/>
@@ -1087,31 +1660,48 @@
         <w:rPr>
           <w:rFonts w:ascii="Arial" w:hAnsi="Arial" w:cs="Arial"/>
           <w:color w:val="auto"/>
-          <w:lang w:val="en-US"/>
-        </w:rPr>
-        <w:t xml:space="preserve"> „</w:t>
-      </w:r>
-      <w:r>
-        <w:rPr>
-          <w:rFonts w:ascii="Arial" w:hAnsi="Arial" w:cs="Arial"/>
-          <w:i/>
-          <w:color w:val="auto"/>
-          <w:lang w:val="en-US"/>
-        </w:rPr>
-        <w:t>9</w:t>
-      </w:r>
-      <w:r>
-        <w:rPr>
-          <w:rFonts w:ascii="Arial" w:hAnsi="Arial" w:cs="Arial"/>
-          <w:color w:val="auto"/>
-          <w:lang w:val="en-US"/>
-        </w:rPr>
-        <w:t xml:space="preserve">“ </w:t>
-      </w:r>
-      <w:r>
-        <w:rPr>
-          <w:rFonts w:ascii="Arial" w:hAnsi="Arial" w:cs="Arial"/>
-          <w:color w:val="auto"/>
+          <w:sz w:val="22"/>
+          <w:szCs w:val="22"/>
+          <w:lang w:val="en-US"/>
+        </w:rPr>
+        <w:t xml:space="preserve"> </w:t>
+      </w:r>
+      <w:r>
+        <w:rPr>
+          <w:rFonts w:ascii="Arial" w:hAnsi="Arial" w:cs="Arial"/>
+          <w:color w:val="auto"/>
+          <w:sz w:val="22"/>
+          <w:szCs w:val="22"/>
+          <w:lang w:val="en-US"/>
+        </w:rPr>
+        <w:t>“9”</w:t>
+      </w:r>
+      <w:r>
+        <w:rPr>
+          <w:rFonts w:ascii="Arial" w:hAnsi="Arial" w:cs="Arial"/>
+          <w:color w:val="auto"/>
+          <w:sz w:val="22"/>
+          <w:szCs w:val="22"/>
+          <w:lang w:val="en-US"/>
+        </w:rPr>
+        <w:t xml:space="preserve"> </w:t>
+      </w:r>
+      <w:r>
+        <w:rPr>
+          <w:rFonts w:ascii="Arial" w:hAnsi="Arial" w:cs="Arial"/>
+          <w:color w:val="auto"/>
+          <w:sz w:val="22"/>
+          <w:szCs w:val="22"/>
+          <w:lang w:val="en-US"/>
+        </w:rPr>
+        <w:t xml:space="preserve">(to calculate integral) </w:t>
+      </w:r>
+      <w:r>
+        <w:rPr>
+          <w:rFonts w:ascii="Arial" w:hAnsi="Arial" w:cs="Arial"/>
+          <w:color w:val="auto"/>
+          <w:sz w:val="22"/>
+          <w:szCs w:val="22"/>
           <w:lang w:val="en-US"/>
         </w:rPr>
         <w:sym w:font="Wingdings" w:char="00E0"/>
@@ -1120,18 +1710,11 @@
         <w:rPr>
           <w:rFonts w:ascii="Arial" w:hAnsi="Arial" w:cs="Arial"/>
           <w:color w:val="auto"/>
-          <w:lang w:val="en-US"/>
-        </w:rPr>
-        <w:t xml:space="preserve"> </w:t>
-      </w:r>
-      <w:r>
-        <w:rPr>
-          <w:rFonts w:ascii="Arial" w:hAnsi="Arial" w:cs="Arial"/>
-          <w:i/>
-          <w:color w:val="auto"/>
-          <w:lang w:val="en-US"/>
-        </w:rPr>
-        <w:t xml:space="preserve">Enter </w:t>
+          <w:sz w:val="22"/>
+          <w:szCs w:val="22"/>
+          <w:lang w:val="en-US"/>
+        </w:rPr>
+        <w:t xml:space="preserve"> Enter </w:t>
       </w:r>
     </w:p>
     <w:p>
@@ -1145,56 +1728,87 @@
         <w:rPr>
           <w:rFonts w:ascii="Arial" w:hAnsi="Arial" w:cs="Arial"/>
           <w:color w:val="auto"/>
-          <w:lang w:val="en-US"/>
-        </w:rPr>
-      </w:pPr>
-      <w:r>
-        <w:rPr>
-          <w:rFonts w:ascii="Arial" w:hAnsi="Arial" w:cs="Arial"/>
-          <w:color w:val="auto"/>
-          <w:lang w:val="en-US"/>
-        </w:rPr>
-        <w:lastRenderedPageBreak/>
-        <w:t>select the channel code for CO</w:t>
-      </w:r>
-      <w:r>
-        <w:rPr>
-          <w:rFonts w:ascii="Arial" w:hAnsi="Arial" w:cs="Arial"/>
-          <w:color w:val="auto"/>
-          <w:vertAlign w:val="subscript"/>
-          <w:lang w:val="en-US"/>
-        </w:rPr>
-        <w:t>2</w:t>
-      </w:r>
-      <w:r>
-        <w:rPr>
-          <w:rFonts w:ascii="Arial" w:hAnsi="Arial" w:cs="Arial"/>
-          <w:color w:val="auto"/>
-          <w:lang w:val="en-US"/>
-        </w:rPr>
-        <w:t xml:space="preserve"> in µmol/mol abs.: „</w:t>
-      </w:r>
-      <w:r>
-        <w:rPr>
-          <w:rFonts w:ascii="Arial" w:hAnsi="Arial" w:cs="Arial"/>
-          <w:i/>
-          <w:color w:val="auto"/>
-          <w:lang w:val="en-US"/>
-        </w:rPr>
-        <w:t>22</w:t>
-      </w:r>
-      <w:r>
-        <w:rPr>
-          <w:rFonts w:ascii="Arial" w:hAnsi="Arial" w:cs="Arial"/>
-          <w:color w:val="auto"/>
-          <w:lang w:val="en-US"/>
-        </w:rPr>
-        <w:t xml:space="preserve">“ </w:t>
-      </w:r>
-      <w:r>
-        <w:rPr>
-          <w:rFonts w:ascii="Arial" w:hAnsi="Arial" w:cs="Arial"/>
-          <w:color w:val="auto"/>
+          <w:sz w:val="22"/>
+          <w:szCs w:val="22"/>
+          <w:lang w:val="en-US"/>
+        </w:rPr>
+      </w:pPr>
+      <w:r>
+        <w:rPr>
+          <w:rFonts w:ascii="Arial" w:hAnsi="Arial" w:cs="Arial"/>
+          <w:color w:val="auto"/>
+          <w:sz w:val="22"/>
+          <w:szCs w:val="22"/>
+          <w:lang w:val="en-US"/>
+        </w:rPr>
+        <w:t xml:space="preserve">Select </w:t>
+      </w:r>
+      <w:r>
+        <w:rPr>
+          <w:rFonts w:ascii="Arial" w:hAnsi="Arial" w:cs="Arial"/>
+          <w:color w:val="auto"/>
+          <w:sz w:val="22"/>
+          <w:szCs w:val="22"/>
+          <w:lang w:val="en-US"/>
+        </w:rPr>
+        <w:t xml:space="preserve">channel: </w:t>
+      </w:r>
+      <w:r>
+        <w:rPr>
+          <w:rFonts w:ascii="Arial" w:hAnsi="Arial" w:cs="Arial"/>
+          <w:color w:val="auto"/>
+          <w:sz w:val="22"/>
+          <w:szCs w:val="22"/>
+          <w:lang w:val="en-US"/>
+        </w:rPr>
+        <w:t xml:space="preserve">“22” (to show units in </w:t>
+      </w:r>
+      <w:r>
+        <w:rPr>
+          <w:rFonts w:ascii="Arial" w:hAnsi="Arial" w:cs="Arial"/>
+          <w:color w:val="auto"/>
+          <w:sz w:val="22"/>
+          <w:szCs w:val="22"/>
+          <w:lang w:val="en-US"/>
+        </w:rPr>
+        <w:t>µ</w:t>
+      </w:r>
+      <w:r>
+        <w:rPr>
+          <w:rFonts w:ascii="Arial" w:hAnsi="Arial" w:cs="Arial"/>
+          <w:color w:val="auto"/>
+          <w:sz w:val="22"/>
+          <w:szCs w:val="22"/>
+          <w:lang w:val="en-US"/>
+        </w:rPr>
+        <w:t>mol/mol</w:t>
+      </w:r>
+      <w:r>
+        <w:rPr>
+          <w:rFonts w:ascii="Arial" w:hAnsi="Arial" w:cs="Arial"/>
+          <w:color w:val="auto"/>
+          <w:sz w:val="22"/>
+          <w:szCs w:val="22"/>
+          <w:lang w:val="en-US"/>
+        </w:rPr>
+        <w:t>)</w:t>
+      </w:r>
+      <w:r>
+        <w:rPr>
+          <w:rFonts w:ascii="Arial" w:hAnsi="Arial" w:cs="Arial"/>
+          <w:color w:val="auto"/>
+          <w:sz w:val="22"/>
+          <w:szCs w:val="22"/>
+          <w:lang w:val="en-US"/>
+        </w:rPr>
+        <w:t xml:space="preserve"> </w:t>
+      </w:r>
+      <w:r>
+        <w:rPr>
+          <w:rFonts w:ascii="Arial" w:hAnsi="Arial" w:cs="Arial"/>
+          <w:color w:val="auto"/>
+          <w:sz w:val="22"/>
+          <w:szCs w:val="22"/>
           <w:lang w:val="en-US"/>
         </w:rPr>
         <w:sym w:font="Wingdings" w:char="00E0"/>
@@ -1203,18 +1817,11 @@
         <w:rPr>
           <w:rFonts w:ascii="Arial" w:hAnsi="Arial" w:cs="Arial"/>
           <w:color w:val="auto"/>
-          <w:lang w:val="en-US"/>
-        </w:rPr>
-        <w:t xml:space="preserve"> </w:t>
-      </w:r>
-      <w:r>
-        <w:rPr>
-          <w:rFonts w:ascii="Arial" w:hAnsi="Arial" w:cs="Arial"/>
-          <w:i/>
-          <w:color w:val="auto"/>
-          <w:lang w:val="en-US"/>
-        </w:rPr>
-        <w:t>Enter</w:t>
+          <w:sz w:val="22"/>
+          <w:szCs w:val="22"/>
+          <w:lang w:val="en-US"/>
+        </w:rPr>
+        <w:t xml:space="preserve"> Enter</w:t>
       </w:r>
     </w:p>
     <w:p>
@@ -1227,42 +1834,50 @@
         <w:spacing w:after="44"/>
         <w:rPr>
           <w:rFonts w:ascii="Arial" w:hAnsi="Arial" w:cs="Arial"/>
-          <w:i/>
-          <w:color w:val="auto"/>
-          <w:lang w:val="en-US"/>
-        </w:rPr>
-      </w:pPr>
-      <w:r>
-        <w:rPr>
-          <w:rFonts w:ascii="Arial" w:hAnsi="Arial" w:cs="Arial"/>
-          <w:color w:val="auto"/>
-          <w:lang w:val="en-US"/>
-        </w:rPr>
-        <w:t xml:space="preserve">select the starting point of your </w:t>
-      </w:r>
-      <w:proofErr w:type="gramStart"/>
-      <w:r>
-        <w:rPr>
-          <w:rFonts w:ascii="Arial" w:hAnsi="Arial" w:cs="Arial"/>
-          <w:color w:val="auto"/>
-          <w:lang w:val="en-US"/>
-        </w:rPr>
-        <w:t>measurement :</w:t>
-      </w:r>
-      <w:proofErr w:type="gramEnd"/>
-      <w:r>
-        <w:rPr>
-          <w:rFonts w:ascii="Arial" w:hAnsi="Arial" w:cs="Arial"/>
-          <w:color w:val="auto"/>
-          <w:lang w:val="en-US"/>
-        </w:rPr>
-        <w:t xml:space="preserve"> „On Exit“ (integration will start immediately) or „</w:t>
+          <w:color w:val="auto"/>
+          <w:sz w:val="22"/>
+          <w:szCs w:val="22"/>
+          <w:lang w:val="en-US"/>
+        </w:rPr>
+      </w:pPr>
+      <w:r>
+        <w:rPr>
+          <w:rFonts w:ascii="Arial" w:hAnsi="Arial" w:cs="Arial"/>
+          <w:color w:val="auto"/>
+          <w:sz w:val="22"/>
+          <w:szCs w:val="22"/>
+          <w:lang w:val="en-US"/>
+        </w:rPr>
+        <w:lastRenderedPageBreak/>
+        <w:t>S</w:t>
+      </w:r>
+      <w:r>
+        <w:rPr>
+          <w:rFonts w:ascii="Arial" w:hAnsi="Arial" w:cs="Arial"/>
+          <w:color w:val="auto"/>
+          <w:sz w:val="22"/>
+          <w:szCs w:val="22"/>
+          <w:lang w:val="en-US"/>
+        </w:rPr>
+        <w:t>elect starting point:</w:t>
+      </w:r>
+      <w:r>
+        <w:rPr>
+          <w:rFonts w:ascii="Arial" w:hAnsi="Arial" w:cs="Arial"/>
+          <w:color w:val="auto"/>
+          <w:sz w:val="22"/>
+          <w:szCs w:val="22"/>
+          <w:lang w:val="en-US"/>
+        </w:rPr>
+        <w:t xml:space="preserve"> “</w:t>
       </w:r>
       <w:proofErr w:type="spellStart"/>
       <w:r>
         <w:rPr>
           <w:rFonts w:ascii="Arial" w:hAnsi="Arial" w:cs="Arial"/>
           <w:color w:val="auto"/>
+          <w:sz w:val="22"/>
+          <w:szCs w:val="22"/>
           <w:lang w:val="en-US"/>
         </w:rPr>
         <w:t>Thrsh</w:t>
@@ -1272,49 +1887,48 @@
         <w:rPr>
           <w:rFonts w:ascii="Arial" w:hAnsi="Arial" w:cs="Arial"/>
           <w:color w:val="auto"/>
-          <w:lang w:val="en-US"/>
-        </w:rPr>
-        <w:t xml:space="preserve">“  (integration starts when  selected channel rises above the threshold value) </w:t>
-      </w:r>
-      <w:r>
-        <w:rPr>
-          <w:rFonts w:ascii="Arial" w:hAnsi="Arial" w:cs="Arial"/>
-          <w:color w:val="auto"/>
-          <w:lang w:val="en-US"/>
-        </w:rPr>
-        <w:sym w:font="Wingdings" w:char="00E0"/>
-      </w:r>
-      <w:r>
-        <w:rPr>
-          <w:rFonts w:ascii="Arial" w:hAnsi="Arial" w:cs="Arial"/>
-          <w:color w:val="auto"/>
-          <w:lang w:val="en-US"/>
-        </w:rPr>
-        <w:t xml:space="preserve"> select „</w:t>
-      </w:r>
-      <w:proofErr w:type="spellStart"/>
-      <w:r>
-        <w:rPr>
-          <w:rFonts w:ascii="Arial" w:hAnsi="Arial" w:cs="Arial"/>
-          <w:i/>
-          <w:color w:val="auto"/>
-          <w:lang w:val="en-US"/>
-        </w:rPr>
-        <w:t>Thrsh</w:t>
-      </w:r>
-      <w:proofErr w:type="spellEnd"/>
-      <w:r>
-        <w:rPr>
-          <w:rFonts w:ascii="Arial" w:hAnsi="Arial" w:cs="Arial"/>
-          <w:color w:val="auto"/>
-          <w:lang w:val="en-US"/>
-        </w:rPr>
-        <w:t xml:space="preserve">“ </w:t>
-      </w:r>
-      <w:r>
-        <w:rPr>
-          <w:rFonts w:ascii="Arial" w:hAnsi="Arial" w:cs="Arial"/>
-          <w:color w:val="auto"/>
+          <w:sz w:val="22"/>
+          <w:szCs w:val="22"/>
+          <w:lang w:val="en-US"/>
+        </w:rPr>
+        <w:t>”</w:t>
+      </w:r>
+      <w:r>
+        <w:rPr>
+          <w:rFonts w:ascii="Arial" w:hAnsi="Arial" w:cs="Arial"/>
+          <w:color w:val="auto"/>
+          <w:sz w:val="22"/>
+          <w:szCs w:val="22"/>
+          <w:lang w:val="en-US"/>
+        </w:rPr>
+        <w:t xml:space="preserve"> (starts </w:t>
+      </w:r>
+      <w:r>
+        <w:rPr>
+          <w:rFonts w:ascii="Arial" w:hAnsi="Arial" w:cs="Arial"/>
+          <w:color w:val="auto"/>
+          <w:sz w:val="22"/>
+          <w:szCs w:val="22"/>
+          <w:lang w:val="en-US"/>
+        </w:rPr>
+        <w:t xml:space="preserve">measurement </w:t>
+      </w:r>
+      <w:r>
+        <w:rPr>
+          <w:rFonts w:ascii="Arial" w:hAnsi="Arial" w:cs="Arial"/>
+          <w:color w:val="auto"/>
+          <w:sz w:val="22"/>
+          <w:szCs w:val="22"/>
+          <w:lang w:val="en-US"/>
+        </w:rPr>
+        <w:t xml:space="preserve">when channel rises above threshold value) </w:t>
+      </w:r>
+      <w:r>
+        <w:rPr>
+          <w:rFonts w:ascii="Arial" w:hAnsi="Arial" w:cs="Arial"/>
+          <w:color w:val="auto"/>
+          <w:sz w:val="22"/>
+          <w:szCs w:val="22"/>
           <w:lang w:val="en-US"/>
         </w:rPr>
         <w:sym w:font="Wingdings" w:char="F0E0"/>
@@ -1323,18 +1937,11 @@
         <w:rPr>
           <w:rFonts w:ascii="Arial" w:hAnsi="Arial" w:cs="Arial"/>
           <w:color w:val="auto"/>
-          <w:lang w:val="en-US"/>
-        </w:rPr>
-        <w:t xml:space="preserve"> </w:t>
-      </w:r>
-      <w:r>
-        <w:rPr>
-          <w:rFonts w:ascii="Arial" w:hAnsi="Arial" w:cs="Arial"/>
-          <w:i/>
-          <w:color w:val="auto"/>
-          <w:lang w:val="en-US"/>
-        </w:rPr>
-        <w:t>Enter</w:t>
+          <w:sz w:val="22"/>
+          <w:szCs w:val="22"/>
+          <w:lang w:val="en-US"/>
+        </w:rPr>
+        <w:t xml:space="preserve"> Enter</w:t>
       </w:r>
     </w:p>
     <w:p>
@@ -1347,23 +1954,118 @@
         <w:spacing w:after="44"/>
         <w:rPr>
           <w:rFonts w:ascii="Arial" w:hAnsi="Arial" w:cs="Arial"/>
-          <w:i/>
-          <w:color w:val="auto"/>
-          <w:lang w:val="en-US"/>
-        </w:rPr>
-      </w:pPr>
-      <w:r>
-        <w:rPr>
-          <w:rFonts w:ascii="Arial" w:hAnsi="Arial" w:cs="Arial"/>
-          <w:color w:val="auto"/>
-          <w:lang w:val="en-US"/>
-        </w:rPr>
-        <w:t xml:space="preserve">select the starting threshold value: „0.25“ </w:t>
-      </w:r>
-      <w:r>
-        <w:rPr>
-          <w:rFonts w:ascii="Arial" w:hAnsi="Arial" w:cs="Arial"/>
-          <w:color w:val="auto"/>
+          <w:color w:val="auto"/>
+          <w:sz w:val="22"/>
+          <w:szCs w:val="22"/>
+          <w:lang w:val="en-US"/>
+        </w:rPr>
+      </w:pPr>
+      <w:r>
+        <w:rPr>
+          <w:rFonts w:ascii="Arial" w:hAnsi="Arial" w:cs="Arial"/>
+          <w:color w:val="auto"/>
+          <w:sz w:val="22"/>
+          <w:szCs w:val="22"/>
+          <w:lang w:val="en-US"/>
+        </w:rPr>
+        <w:t>S</w:t>
+      </w:r>
+      <w:r>
+        <w:rPr>
+          <w:rFonts w:ascii="Arial" w:hAnsi="Arial" w:cs="Arial"/>
+          <w:color w:val="auto"/>
+          <w:sz w:val="22"/>
+          <w:szCs w:val="22"/>
+          <w:lang w:val="en-US"/>
+        </w:rPr>
+        <w:t xml:space="preserve">elect starting </w:t>
+      </w:r>
+      <w:r>
+        <w:rPr>
+          <w:rFonts w:ascii="Arial" w:hAnsi="Arial" w:cs="Arial"/>
+          <w:color w:val="auto"/>
+          <w:sz w:val="22"/>
+          <w:szCs w:val="22"/>
+          <w:lang w:val="en-US"/>
+        </w:rPr>
+        <w:t xml:space="preserve">and end point </w:t>
+      </w:r>
+      <w:r>
+        <w:rPr>
+          <w:rFonts w:ascii="Arial" w:hAnsi="Arial" w:cs="Arial"/>
+          <w:color w:val="auto"/>
+          <w:sz w:val="22"/>
+          <w:szCs w:val="22"/>
+          <w:lang w:val="en-US"/>
+        </w:rPr>
+        <w:t>threshold</w:t>
+      </w:r>
+      <w:r>
+        <w:rPr>
+          <w:rFonts w:ascii="Arial" w:hAnsi="Arial" w:cs="Arial"/>
+          <w:color w:val="auto"/>
+          <w:sz w:val="22"/>
+          <w:szCs w:val="22"/>
+          <w:lang w:val="en-US"/>
+        </w:rPr>
+        <w:t>s</w:t>
+      </w:r>
+      <w:r>
+        <w:rPr>
+          <w:rFonts w:ascii="Arial" w:hAnsi="Arial" w:cs="Arial"/>
+          <w:color w:val="auto"/>
+          <w:sz w:val="22"/>
+          <w:szCs w:val="22"/>
+          <w:lang w:val="en-US"/>
+        </w:rPr>
+        <w:t xml:space="preserve">: </w:t>
+      </w:r>
+      <w:r>
+        <w:rPr>
+          <w:rFonts w:ascii="Arial" w:hAnsi="Arial" w:cs="Arial"/>
+          <w:color w:val="auto"/>
+          <w:sz w:val="22"/>
+          <w:szCs w:val="22"/>
+          <w:lang w:val="en-US"/>
+        </w:rPr>
+        <w:t>“</w:t>
+      </w:r>
+      <w:r>
+        <w:rPr>
+          <w:rFonts w:ascii="Arial" w:hAnsi="Arial" w:cs="Arial"/>
+          <w:color w:val="auto"/>
+          <w:sz w:val="22"/>
+          <w:szCs w:val="22"/>
+          <w:lang w:val="en-US"/>
+        </w:rPr>
+        <w:t>0.25</w:t>
+      </w:r>
+      <w:r>
+        <w:rPr>
+          <w:rFonts w:ascii="Arial" w:hAnsi="Arial" w:cs="Arial"/>
+          <w:color w:val="auto"/>
+          <w:sz w:val="22"/>
+          <w:szCs w:val="22"/>
+          <w:lang w:val="en-US"/>
+        </w:rPr>
+        <w:t>”</w:t>
+      </w:r>
+      <w:r>
+        <w:rPr>
+          <w:rFonts w:ascii="Arial" w:hAnsi="Arial" w:cs="Arial"/>
+          <w:color w:val="auto"/>
+          <w:sz w:val="22"/>
+          <w:szCs w:val="22"/>
+          <w:lang w:val="en-US"/>
+        </w:rPr>
+        <w:t xml:space="preserve"> </w:t>
+      </w:r>
+      <w:r>
+        <w:rPr>
+          <w:rFonts w:ascii="Arial" w:hAnsi="Arial" w:cs="Arial"/>
+          <w:color w:val="auto"/>
+          <w:sz w:val="22"/>
+          <w:szCs w:val="22"/>
           <w:lang w:val="en-US"/>
         </w:rPr>
         <w:sym w:font="Wingdings" w:char="00E0"/>
@@ -1372,58 +2074,11 @@
         <w:rPr>
           <w:rFonts w:ascii="Arial" w:hAnsi="Arial" w:cs="Arial"/>
           <w:color w:val="auto"/>
-          <w:lang w:val="en-US"/>
-        </w:rPr>
-        <w:t xml:space="preserve"> </w:t>
-      </w:r>
-      <w:proofErr w:type="gramStart"/>
-      <w:r>
-        <w:rPr>
-          <w:rFonts w:ascii="Arial" w:hAnsi="Arial" w:cs="Arial"/>
-          <w:i/>
-          <w:color w:val="auto"/>
-          <w:lang w:val="en-US"/>
-        </w:rPr>
-        <w:t xml:space="preserve">Enter </w:t>
-      </w:r>
-      <w:r>
-        <w:rPr>
-          <w:rFonts w:ascii="Arial" w:hAnsi="Arial" w:cs="Arial"/>
-          <w:i/>
-          <w:color w:val="auto"/>
-          <w:lang w:val="en-US"/>
-        </w:rPr>
-        <w:t xml:space="preserve"> Press</w:t>
-      </w:r>
-      <w:proofErr w:type="gramEnd"/>
-      <w:r>
-        <w:rPr>
-          <w:rFonts w:ascii="Arial" w:hAnsi="Arial" w:cs="Arial"/>
-          <w:i/>
-          <w:color w:val="auto"/>
-          <w:lang w:val="en-US"/>
-        </w:rPr>
-        <w:t xml:space="preserve"> </w:t>
-      </w:r>
-      <w:proofErr w:type="spellStart"/>
-      <w:r>
-        <w:rPr>
-          <w:rFonts w:ascii="Arial" w:hAnsi="Arial" w:cs="Arial"/>
-          <w:i/>
-          <w:color w:val="auto"/>
-          <w:lang w:val="en-US"/>
-        </w:rPr>
-        <w:t>Thrs</w:t>
-      </w:r>
-      <w:proofErr w:type="spellEnd"/>
-      <w:r>
-        <w:rPr>
-          <w:rFonts w:ascii="Arial" w:hAnsi="Arial" w:cs="Arial"/>
-          <w:i/>
-          <w:color w:val="auto"/>
-          <w:lang w:val="en-US"/>
-        </w:rPr>
-        <w:t xml:space="preserve"> 2 times</w:t>
+          <w:sz w:val="22"/>
+          <w:szCs w:val="22"/>
+          <w:lang w:val="en-US"/>
+        </w:rPr>
+        <w:t xml:space="preserve"> Enter</w:t>
       </w:r>
     </w:p>
     <w:p>
@@ -1437,156 +2092,127 @@
         <w:rPr>
           <w:rFonts w:ascii="Arial" w:hAnsi="Arial" w:cs="Arial"/>
           <w:color w:val="auto"/>
-          <w:lang w:val="en-US"/>
-        </w:rPr>
-      </w:pPr>
-      <w:r>
-        <w:rPr>
-          <w:rFonts w:ascii="Arial" w:hAnsi="Arial" w:cs="Arial"/>
-          <w:color w:val="auto"/>
-          <w:lang w:val="en-US"/>
-        </w:rPr>
-        <w:t xml:space="preserve">select the ending point of your </w:t>
-      </w:r>
-      <w:proofErr w:type="gramStart"/>
-      <w:r>
-        <w:rPr>
-          <w:rFonts w:ascii="Arial" w:hAnsi="Arial" w:cs="Arial"/>
-          <w:color w:val="auto"/>
-          <w:lang w:val="en-US"/>
-        </w:rPr>
-        <w:t>measurement :</w:t>
-      </w:r>
-      <w:proofErr w:type="gramEnd"/>
-      <w:r>
-        <w:rPr>
-          <w:rFonts w:ascii="Arial" w:hAnsi="Arial" w:cs="Arial"/>
-          <w:color w:val="auto"/>
-          <w:lang w:val="en-US"/>
-        </w:rPr>
-        <w:t xml:space="preserve"> „Manuel“, „</w:t>
-      </w:r>
-      <w:proofErr w:type="spellStart"/>
-      <w:r>
-        <w:rPr>
-          <w:rFonts w:ascii="Arial" w:hAnsi="Arial" w:cs="Arial"/>
-          <w:color w:val="auto"/>
-          <w:lang w:val="en-US"/>
-        </w:rPr>
-        <w:t>elaps</w:t>
-      </w:r>
-      <w:proofErr w:type="spellEnd"/>
-      <w:r>
-        <w:rPr>
-          <w:rFonts w:ascii="Arial" w:hAnsi="Arial" w:cs="Arial"/>
-          <w:color w:val="auto"/>
-          <w:lang w:val="en-US"/>
-        </w:rPr>
-        <w:t xml:space="preserve"> tm“ or  „</w:t>
-      </w:r>
-      <w:proofErr w:type="spellStart"/>
-      <w:r>
-        <w:rPr>
-          <w:rFonts w:ascii="Arial" w:hAnsi="Arial" w:cs="Arial"/>
-          <w:color w:val="auto"/>
-          <w:lang w:val="en-US"/>
-        </w:rPr>
-        <w:t>Thrsh</w:t>
-      </w:r>
-      <w:proofErr w:type="spellEnd"/>
-      <w:r>
-        <w:rPr>
-          <w:rFonts w:ascii="Arial" w:hAnsi="Arial" w:cs="Arial"/>
-          <w:color w:val="auto"/>
-          <w:lang w:val="en-US"/>
-        </w:rPr>
-        <w:t xml:space="preserve">“ </w:t>
-      </w:r>
-      <w:r>
-        <w:rPr>
-          <w:rFonts w:ascii="Arial" w:hAnsi="Arial" w:cs="Arial"/>
-          <w:color w:val="auto"/>
-          <w:lang w:val="en-US"/>
-        </w:rPr>
-        <w:sym w:font="Wingdings" w:char="00E0"/>
-      </w:r>
-      <w:r>
-        <w:rPr>
-          <w:rFonts w:ascii="Arial" w:hAnsi="Arial" w:cs="Arial"/>
-          <w:color w:val="auto"/>
-          <w:lang w:val="en-US"/>
-        </w:rPr>
-        <w:t xml:space="preserve"> select „</w:t>
-      </w:r>
-      <w:proofErr w:type="spellStart"/>
-      <w:r>
-        <w:rPr>
-          <w:rFonts w:ascii="Arial" w:hAnsi="Arial" w:cs="Arial"/>
-          <w:i/>
-          <w:color w:val="auto"/>
-          <w:lang w:val="en-US"/>
-        </w:rPr>
-        <w:t>Thrsh</w:t>
-      </w:r>
-      <w:proofErr w:type="spellEnd"/>
-      <w:r>
-        <w:rPr>
-          <w:rFonts w:ascii="Arial" w:hAnsi="Arial" w:cs="Arial"/>
-          <w:color w:val="auto"/>
-          <w:lang w:val="en-US"/>
-        </w:rPr>
-        <w:t xml:space="preserve">“ (integration stops at threshold value of 0.25µm/m) </w:t>
-      </w:r>
-      <w:r>
-        <w:rPr>
-          <w:rFonts w:ascii="Arial" w:hAnsi="Arial" w:cs="Arial"/>
-          <w:color w:val="auto"/>
-          <w:lang w:val="en-US"/>
-        </w:rPr>
-        <w:sym w:font="Wingdings" w:char="00E0"/>
-      </w:r>
-      <w:r>
-        <w:rPr>
-          <w:rFonts w:ascii="Arial" w:hAnsi="Arial" w:cs="Arial"/>
-          <w:color w:val="auto"/>
-          <w:lang w:val="en-US"/>
-        </w:rPr>
-        <w:t xml:space="preserve"> </w:t>
-      </w:r>
-      <w:r>
-        <w:rPr>
-          <w:rFonts w:ascii="Arial" w:hAnsi="Arial" w:cs="Arial"/>
-          <w:color w:val="auto"/>
-          <w:u w:val="single"/>
-          <w:lang w:val="en-US"/>
-        </w:rPr>
-        <w:t>don`t press Enter yet!</w:t>
-      </w:r>
-      <w:r>
-        <w:rPr>
-          <w:rFonts w:ascii="Arial" w:hAnsi="Arial" w:cs="Arial"/>
-          <w:color w:val="auto"/>
-          <w:u w:val="single"/>
-          <w:lang w:val="en-US"/>
-        </w:rPr>
-        <w:t xml:space="preserve">... </w:t>
-      </w:r>
-      <w:r>
-        <w:rPr>
-          <w:rFonts w:ascii="Arial" w:hAnsi="Arial" w:cs="Arial"/>
-          <w:color w:val="auto"/>
-          <w:lang w:val="en-US"/>
-        </w:rPr>
-        <w:t>Inject 5 ml and ignore (that first measurement). Press enter and start to inject 5 ml for first values.</w:t>
-      </w:r>
-      <w:r>
-        <w:rPr>
-          <w:rFonts w:ascii="Arial" w:hAnsi="Arial" w:cs="Arial"/>
-          <w:color w:val="auto"/>
-          <w:u w:val="single"/>
-          <w:lang w:val="en-US"/>
-        </w:rPr>
-        <w:t xml:space="preserve"> </w:t>
+          <w:sz w:val="22"/>
+          <w:szCs w:val="22"/>
+          <w:lang w:val="en-US"/>
+        </w:rPr>
+      </w:pPr>
+      <w:r>
+        <w:rPr>
+          <w:rFonts w:ascii="Arial" w:hAnsi="Arial" w:cs="Arial"/>
+          <w:color w:val="auto"/>
+          <w:sz w:val="22"/>
+          <w:szCs w:val="22"/>
+          <w:lang w:val="en-US"/>
+        </w:rPr>
+        <w:t xml:space="preserve">Continue selecting Enter until </w:t>
+      </w:r>
+      <w:r>
+        <w:rPr>
+          <w:rFonts w:ascii="Arial" w:hAnsi="Arial" w:cs="Arial"/>
+          <w:color w:val="auto"/>
+          <w:sz w:val="22"/>
+          <w:szCs w:val="22"/>
+          <w:lang w:val="en-US"/>
+        </w:rPr>
+        <w:t>“Stop”</w:t>
+      </w:r>
+      <w:r>
+        <w:rPr>
+          <w:rFonts w:ascii="Arial" w:hAnsi="Arial" w:cs="Arial"/>
+          <w:color w:val="auto"/>
+          <w:sz w:val="22"/>
+          <w:szCs w:val="22"/>
+          <w:lang w:val="en-US"/>
+        </w:rPr>
+        <w:t>.</w:t>
+      </w:r>
+    </w:p>
+    <w:p>
+      <w:pPr>
+        <w:pStyle w:val="Default"/>
+        <w:numPr>
+          <w:ilvl w:val="1"/>
+          <w:numId w:val="2"/>
+        </w:numPr>
+        <w:spacing w:after="44"/>
+        <w:rPr>
+          <w:rFonts w:ascii="Arial" w:hAnsi="Arial" w:cs="Arial"/>
+          <w:color w:val="auto"/>
+          <w:sz w:val="22"/>
+          <w:szCs w:val="22"/>
+          <w:lang w:val="en-US"/>
+        </w:rPr>
+      </w:pPr>
+      <w:r>
+        <w:rPr>
+          <w:rFonts w:ascii="Arial" w:hAnsi="Arial" w:cs="Arial"/>
+          <w:color w:val="auto"/>
+          <w:sz w:val="22"/>
+          <w:szCs w:val="22"/>
+          <w:lang w:val="en-US"/>
+        </w:rPr>
+        <w:t>Insert syringe needle into septum</w:t>
+      </w:r>
+      <w:r>
+        <w:rPr>
+          <w:rFonts w:ascii="Arial" w:hAnsi="Arial" w:cs="Arial"/>
+          <w:color w:val="auto"/>
+          <w:sz w:val="22"/>
+          <w:szCs w:val="22"/>
+          <w:lang w:val="en-US"/>
+        </w:rPr>
+        <w:t xml:space="preserve">, </w:t>
+      </w:r>
+      <w:r>
+        <w:rPr>
+          <w:rFonts w:ascii="Arial" w:hAnsi="Arial" w:cs="Arial"/>
+          <w:color w:val="auto"/>
+          <w:sz w:val="22"/>
+          <w:szCs w:val="22"/>
+          <w:lang w:val="en-US"/>
+        </w:rPr>
+        <w:t>p</w:t>
+      </w:r>
+      <w:r>
+        <w:rPr>
+          <w:rFonts w:ascii="Arial" w:hAnsi="Arial" w:cs="Arial"/>
+          <w:color w:val="auto"/>
+          <w:sz w:val="22"/>
+          <w:szCs w:val="22"/>
+          <w:lang w:val="en-US"/>
+        </w:rPr>
+        <w:t xml:space="preserve">ress </w:t>
+      </w:r>
+      <w:r>
+        <w:rPr>
+          <w:rFonts w:ascii="Arial" w:hAnsi="Arial" w:cs="Arial"/>
+          <w:color w:val="auto"/>
+          <w:sz w:val="22"/>
+          <w:szCs w:val="22"/>
+          <w:lang w:val="en-US"/>
+        </w:rPr>
+        <w:t>E</w:t>
+      </w:r>
+      <w:r>
+        <w:rPr>
+          <w:rFonts w:ascii="Arial" w:hAnsi="Arial" w:cs="Arial"/>
+          <w:color w:val="auto"/>
+          <w:sz w:val="22"/>
+          <w:szCs w:val="22"/>
+          <w:lang w:val="en-US"/>
+        </w:rPr>
+        <w:t>nter and injec</w:t>
+      </w:r>
+      <w:r>
+        <w:rPr>
+          <w:rFonts w:ascii="Arial" w:hAnsi="Arial" w:cs="Arial"/>
+          <w:color w:val="auto"/>
+          <w:sz w:val="22"/>
+          <w:szCs w:val="22"/>
+          <w:lang w:val="en-US"/>
+        </w:rPr>
+        <w:t xml:space="preserve">t at fast but consistent speed. </w:t>
       </w:r>
     </w:p>
     <w:p>
@@ -1608,7 +2234,71 @@
           <w:sz w:val="22"/>
           <w:szCs w:val="22"/>
         </w:rPr>
-        <w:t xml:space="preserve">Connect needle and inject the gas inside the lower hole at a consistent speed.  </w:t>
+        <w:t>After measurement reaches threshold and stabilizes, record</w:t>
+      </w:r>
+      <w:r>
+        <w:rPr>
+          <w:rFonts w:ascii="Arial" w:hAnsi="Arial" w:cs="Arial"/>
+          <w:sz w:val="22"/>
+          <w:szCs w:val="22"/>
+        </w:rPr>
+        <w:t xml:space="preserve"> </w:t>
+      </w:r>
+      <w:r>
+        <w:rPr>
+          <w:rFonts w:ascii="Arial" w:hAnsi="Arial" w:cs="Arial"/>
+          <w:sz w:val="22"/>
+          <w:szCs w:val="22"/>
+        </w:rPr>
+        <w:t>p</w:t>
+      </w:r>
+      <w:r>
+        <w:rPr>
+          <w:rFonts w:ascii="Arial" w:hAnsi="Arial" w:cs="Arial"/>
+          <w:sz w:val="22"/>
+          <w:szCs w:val="22"/>
+        </w:rPr>
+        <w:t xml:space="preserve">eak area (int) </w:t>
+      </w:r>
+      <w:r>
+        <w:rPr>
+          <w:rFonts w:ascii="Arial" w:hAnsi="Arial" w:cs="Arial"/>
+          <w:sz w:val="22"/>
+          <w:szCs w:val="22"/>
+        </w:rPr>
+        <w:t>value and p</w:t>
+      </w:r>
+      <w:r>
+        <w:rPr>
+          <w:rFonts w:ascii="Arial" w:hAnsi="Arial" w:cs="Arial"/>
+          <w:sz w:val="22"/>
+          <w:szCs w:val="22"/>
+        </w:rPr>
+        <w:t xml:space="preserve">ress #2 </w:t>
+      </w:r>
+      <w:r>
+        <w:rPr>
+          <w:rFonts w:ascii="Arial" w:hAnsi="Arial" w:cs="Arial"/>
+          <w:sz w:val="22"/>
+          <w:szCs w:val="22"/>
+        </w:rPr>
+        <w:t>to view and record peak</w:t>
+      </w:r>
+      <w:r>
+        <w:rPr>
+          <w:rFonts w:ascii="Arial" w:hAnsi="Arial" w:cs="Arial"/>
+          <w:sz w:val="22"/>
+          <w:szCs w:val="22"/>
+        </w:rPr>
+        <w:t xml:space="preserve"> </w:t>
+      </w:r>
+      <w:r>
+        <w:rPr>
+          <w:rFonts w:ascii="Arial" w:hAnsi="Arial" w:cs="Arial"/>
+          <w:sz w:val="22"/>
+          <w:szCs w:val="22"/>
+        </w:rPr>
+        <w:t>height (max) value.</w:t>
       </w:r>
     </w:p>
     <w:p>
@@ -1630,7 +2320,15 @@
           <w:sz w:val="22"/>
           <w:szCs w:val="22"/>
         </w:rPr>
-        <w:t xml:space="preserve">Note down the value Peak area (int) when it stops. </w:t>
+        <w:t xml:space="preserve">Press #1 </w:t>
+      </w:r>
+      <w:r>
+        <w:rPr>
+          <w:rFonts w:ascii="Arial" w:hAnsi="Arial" w:cs="Arial"/>
+          <w:sz w:val="22"/>
+          <w:szCs w:val="22"/>
+        </w:rPr>
+        <w:t xml:space="preserve">and start next sample by repeating from step 7. </w:t>
       </w:r>
     </w:p>
     <w:p>
@@ -1652,7 +2350,23 @@
           <w:sz w:val="22"/>
           <w:szCs w:val="22"/>
         </w:rPr>
-        <w:t xml:space="preserve">Press #2 for integral maximal, note down. </w:t>
+        <w:t>For samples</w:t>
+      </w:r>
+      <w:r>
+        <w:rPr>
+          <w:rFonts w:ascii="Arial" w:hAnsi="Arial" w:cs="Arial"/>
+          <w:sz w:val="22"/>
+          <w:szCs w:val="22"/>
+        </w:rPr>
+        <w:t xml:space="preserve"> collected from flasks, pierce rubber </w:t>
+      </w:r>
+      <w:r>
+        <w:rPr>
+          <w:rFonts w:ascii="Arial" w:hAnsi="Arial" w:cs="Arial"/>
+          <w:sz w:val="22"/>
+          <w:szCs w:val="22"/>
+        </w:rPr>
+        <w:t>lid with syringe needle, pull incubation gas into syringe and expel back into flask, repeating several times to mix. Pull more than desired volume, remove needle and adjust to volume by expelling excess gas.</w:t>
       </w:r>
     </w:p>
     <w:p>
@@ -1674,255 +2388,39 @@
           <w:sz w:val="22"/>
           <w:szCs w:val="22"/>
         </w:rPr>
-        <w:t xml:space="preserve">Press #1 to restart and then function – 9 – enter </w:t>
-      </w:r>
-      <w:proofErr w:type="gramStart"/>
-      <w:r>
-        <w:rPr>
-          <w:rFonts w:ascii="Arial" w:hAnsi="Arial" w:cs="Arial"/>
-          <w:sz w:val="22"/>
-          <w:szCs w:val="22"/>
-        </w:rPr>
-        <w:t>-  enter</w:t>
-      </w:r>
-      <w:proofErr w:type="gramEnd"/>
-      <w:r>
-        <w:rPr>
-          <w:rFonts w:ascii="Arial" w:hAnsi="Arial" w:cs="Arial"/>
-          <w:sz w:val="22"/>
-          <w:szCs w:val="22"/>
-        </w:rPr>
-        <w:t xml:space="preserve"> – enter -enter</w:t>
-      </w:r>
-      <w:r>
-        <w:rPr>
-          <w:rFonts w:ascii="Arial" w:hAnsi="Arial" w:cs="Arial"/>
-          <w:sz w:val="22"/>
-          <w:szCs w:val="22"/>
-        </w:rPr>
-        <w:t xml:space="preserve"> - enter</w:t>
-      </w:r>
-    </w:p>
-    <w:p>
-      <w:pPr>
-        <w:pStyle w:val="ListParagraph"/>
-        <w:numPr>
-          <w:ilvl w:val="0"/>
-          <w:numId w:val="2"/>
-        </w:numPr>
-        <w:rPr>
-          <w:rFonts w:ascii="Arial" w:hAnsi="Arial" w:cs="Arial"/>
-          <w:sz w:val="22"/>
-          <w:szCs w:val="22"/>
-        </w:rPr>
-      </w:pPr>
-      <w:r>
-        <w:rPr>
-          <w:rFonts w:ascii="Arial" w:hAnsi="Arial" w:cs="Arial"/>
-          <w:sz w:val="22"/>
-          <w:szCs w:val="22"/>
-        </w:rPr>
-        <w:t xml:space="preserve">Repeat measurements with the </w:t>
-      </w:r>
-      <w:r>
-        <w:rPr>
-          <w:rFonts w:ascii="Arial" w:hAnsi="Arial" w:cs="Arial"/>
-          <w:b/>
-          <w:bCs/>
-          <w:sz w:val="22"/>
-          <w:szCs w:val="22"/>
-        </w:rPr>
-        <w:t>amount of gas</w:t>
-      </w:r>
-      <w:r>
-        <w:rPr>
-          <w:rFonts w:ascii="Arial" w:hAnsi="Arial" w:cs="Arial"/>
-          <w:sz w:val="22"/>
-          <w:szCs w:val="22"/>
-        </w:rPr>
-        <w:t xml:space="preserve"> according to the table. </w:t>
-      </w:r>
-    </w:p>
-    <w:p>
-      <w:pPr>
-        <w:rPr>
-          <w:rFonts w:ascii="Arial" w:hAnsi="Arial" w:cs="Arial"/>
-          <w:sz w:val="22"/>
-          <w:szCs w:val="22"/>
-        </w:rPr>
-      </w:pPr>
-    </w:p>
-    <w:p>
-      <w:pPr>
-        <w:rPr>
-          <w:rFonts w:ascii="Arial" w:hAnsi="Arial" w:cs="Arial"/>
-          <w:b/>
-          <w:bCs/>
-          <w:sz w:val="22"/>
-          <w:szCs w:val="22"/>
-        </w:rPr>
-      </w:pPr>
-    </w:p>
-    <w:p>
-      <w:pPr>
-        <w:rPr>
-          <w:rFonts w:ascii="Arial" w:hAnsi="Arial" w:cs="Arial"/>
-          <w:b/>
-          <w:bCs/>
-          <w:sz w:val="22"/>
-          <w:szCs w:val="22"/>
-        </w:rPr>
-      </w:pPr>
-      <w:r>
-        <w:rPr>
-          <w:rFonts w:ascii="Arial" w:hAnsi="Arial" w:cs="Arial"/>
-          <w:b/>
-          <w:bCs/>
-          <w:sz w:val="22"/>
-          <w:szCs w:val="22"/>
-        </w:rPr>
-        <w:t>Measure samples for the rubber glasses</w:t>
-      </w:r>
-    </w:p>
-    <w:p>
-      <w:pPr>
-        <w:rPr>
-          <w:rFonts w:ascii="Arial" w:hAnsi="Arial" w:cs="Arial"/>
-          <w:b/>
-          <w:bCs/>
-          <w:sz w:val="22"/>
-          <w:szCs w:val="22"/>
-        </w:rPr>
-      </w:pPr>
-    </w:p>
-    <w:p>
-      <w:pPr>
-        <w:pStyle w:val="ListParagraph"/>
-        <w:numPr>
-          <w:ilvl w:val="0"/>
-          <w:numId w:val="3"/>
-        </w:numPr>
-        <w:rPr>
-          <w:rFonts w:ascii="Arial" w:hAnsi="Arial" w:cs="Arial"/>
-          <w:sz w:val="22"/>
-          <w:szCs w:val="22"/>
-        </w:rPr>
-      </w:pPr>
-      <w:r>
-        <w:rPr>
-          <w:rFonts w:ascii="Arial" w:hAnsi="Arial" w:cs="Arial"/>
-          <w:sz w:val="22"/>
-          <w:szCs w:val="22"/>
-        </w:rPr>
-        <w:t xml:space="preserve">Connect the syringe with valve and needle to the flask through the rubber lid (can be the same needle and syringe of the calibration). </w:t>
-      </w:r>
-    </w:p>
-    <w:p>
-      <w:pPr>
-        <w:pStyle w:val="ListParagraph"/>
-        <w:numPr>
-          <w:ilvl w:val="0"/>
-          <w:numId w:val="3"/>
-        </w:numPr>
-        <w:rPr>
-          <w:rFonts w:ascii="Arial" w:hAnsi="Arial" w:cs="Arial"/>
-          <w:sz w:val="22"/>
-          <w:szCs w:val="22"/>
-        </w:rPr>
-      </w:pPr>
-      <w:r>
-        <w:rPr>
-          <w:rFonts w:ascii="Arial" w:hAnsi="Arial" w:cs="Arial"/>
-          <w:sz w:val="22"/>
-          <w:szCs w:val="22"/>
-        </w:rPr>
-        <w:t>Push the piston upwards to 1 ml to extract the dead volume of the pipes. To create a vacuum, open the valve fast while sucking a bit of air. Close it fast and then unscrew it to expulse the dead air. Screw the syringe again.</w:t>
-      </w:r>
-    </w:p>
-    <w:p>
-      <w:pPr>
-        <w:pStyle w:val="ListParagraph"/>
-        <w:numPr>
-          <w:ilvl w:val="0"/>
-          <w:numId w:val="3"/>
-        </w:numPr>
-        <w:rPr>
-          <w:rFonts w:ascii="Arial" w:hAnsi="Arial" w:cs="Arial"/>
-          <w:sz w:val="22"/>
-          <w:szCs w:val="22"/>
-        </w:rPr>
-      </w:pPr>
-      <w:r>
-        <w:rPr>
-          <w:rFonts w:ascii="Arial" w:hAnsi="Arial" w:cs="Arial"/>
-          <w:sz w:val="22"/>
-          <w:szCs w:val="22"/>
-        </w:rPr>
-        <w:t>Open the valve. Mix it several times and keep 5 ml. Close the valves.</w:t>
-      </w:r>
-    </w:p>
-    <w:p>
-      <w:pPr>
-        <w:pStyle w:val="ListParagraph"/>
-        <w:numPr>
-          <w:ilvl w:val="0"/>
-          <w:numId w:val="3"/>
-        </w:numPr>
-        <w:rPr>
-          <w:rFonts w:ascii="Arial" w:hAnsi="Arial" w:cs="Arial"/>
-          <w:sz w:val="22"/>
-          <w:szCs w:val="22"/>
-        </w:rPr>
-      </w:pPr>
-      <w:r>
-        <w:rPr>
-          <w:rFonts w:ascii="Arial" w:hAnsi="Arial" w:cs="Arial"/>
-          <w:sz w:val="22"/>
-          <w:szCs w:val="22"/>
-        </w:rPr>
-        <w:t xml:space="preserve">Adjust to 5 ml of air and inject it into the Licor. </w:t>
-      </w:r>
-    </w:p>
-    <w:p>
-      <w:pPr>
-        <w:pStyle w:val="ListParagraph"/>
-        <w:numPr>
-          <w:ilvl w:val="0"/>
-          <w:numId w:val="3"/>
-        </w:numPr>
-        <w:rPr>
-          <w:rFonts w:ascii="Arial" w:hAnsi="Arial" w:cs="Arial"/>
-          <w:sz w:val="22"/>
-          <w:szCs w:val="22"/>
-        </w:rPr>
-      </w:pPr>
-      <w:r>
-        <w:rPr>
-          <w:rFonts w:ascii="Arial" w:hAnsi="Arial" w:cs="Arial"/>
-          <w:sz w:val="22"/>
-          <w:szCs w:val="22"/>
-        </w:rPr>
-        <w:t xml:space="preserve">Note down the peak area and the Int. max. </w:t>
-      </w:r>
-    </w:p>
-    <w:p>
-      <w:pPr>
-        <w:pStyle w:val="ListParagraph"/>
-        <w:numPr>
-          <w:ilvl w:val="0"/>
-          <w:numId w:val="3"/>
-        </w:numPr>
-        <w:rPr>
-          <w:rFonts w:ascii="Arial" w:hAnsi="Arial" w:cs="Arial"/>
-        </w:rPr>
-      </w:pPr>
-      <w:r>
-        <w:rPr>
-          <w:rFonts w:ascii="Arial" w:hAnsi="Arial" w:cs="Arial"/>
-          <w:sz w:val="22"/>
-          <w:szCs w:val="22"/>
-        </w:rPr>
-        <w:t xml:space="preserve">When finished, turn off the LICOR, close the tanks (does not matter which valve first) and then close the N turning the valve clockwise. </w:t>
+        <w:t xml:space="preserve">When finished, turn off the LICOR, close the </w:t>
+      </w:r>
+      <w:r>
+        <w:rPr>
+          <w:rFonts w:ascii="Arial" w:hAnsi="Arial" w:cs="Arial"/>
+          <w:sz w:val="22"/>
+          <w:szCs w:val="22"/>
+        </w:rPr>
+        <w:t xml:space="preserve">valves of all tanks </w:t>
+      </w:r>
+      <w:r>
+        <w:rPr>
+          <w:rFonts w:ascii="Arial" w:hAnsi="Arial" w:cs="Arial"/>
+          <w:sz w:val="22"/>
+          <w:szCs w:val="22"/>
+        </w:rPr>
+        <w:t>and</w:t>
+      </w:r>
+      <w:r>
+        <w:rPr>
+          <w:rFonts w:ascii="Arial" w:hAnsi="Arial" w:cs="Arial"/>
+          <w:sz w:val="22"/>
+          <w:szCs w:val="22"/>
+        </w:rPr>
+        <w:t xml:space="preserve"> N2.</w:t>
+      </w:r>
+      <w:r>
+        <w:rPr>
+          <w:rFonts w:ascii="Arial" w:hAnsi="Arial" w:cs="Arial"/>
+          <w:sz w:val="22"/>
+          <w:szCs w:val="22"/>
+        </w:rPr>
+        <w:t xml:space="preserve"> </w:t>
       </w:r>
     </w:p>
     <w:p>
@@ -2720,6 +3218,7 @@
   <w:style w:type="character" w:default="1" w:styleId="DefaultParagraphFont">
     <w:name w:val="Default Paragraph Font"/>
     <w:uiPriority w:val="1"/>
+    <w:semiHidden/>
     <w:unhideWhenUsed/>
   </w:style>
   <w:style w:type="table" w:default="1" w:styleId="TableNormal">
@@ -2911,7 +3410,10 @@
   </w:compat>
   <w:rsids>
     <w:rsidRoot w:val="00D0027B"/>
+    <w:rsid w:val="000450BD"/>
     <w:rsid w:val="000C41DF"/>
+    <w:rsid w:val="00167C81"/>
+    <w:rsid w:val="0064337A"/>
     <w:rsid w:val="00D0027B"/>
     <w:rsid w:val="00D10F9D"/>
   </w:rsids>

</xml_diff>